<commit_message>
Added STL algorithms sample code to week12 of btp305.
</commit_message>
<xml_diff>
--- a/sep101/Assignments/Assignment2/Assignment2_Groups.docx
+++ b/sep101/Assignments/Assignment2/Assignment2_Groups.docx
@@ -54,29 +54,8 @@
         </w:numPr>
         <w:contextualSpacing w:val="0"/>
       </w:pPr>
-      <w:proofErr w:type="spellStart"/>
-      <w:r>
-        <w:t>Bhavjot</w:t>
-      </w:r>
-      <w:proofErr w:type="spellEnd"/>
-      <w:r>
-        <w:t xml:space="preserve"> Pal, </w:t>
-      </w:r>
-      <w:proofErr w:type="spellStart"/>
-      <w:r>
-        <w:t>Samay</w:t>
-      </w:r>
-      <w:proofErr w:type="spellEnd"/>
-      <w:r>
-        <w:t xml:space="preserve"> Sehgal, </w:t>
-      </w:r>
-      <w:proofErr w:type="spellStart"/>
-      <w:r>
-        <w:t>Kannav</w:t>
-      </w:r>
-      <w:proofErr w:type="spellEnd"/>
-      <w:r>
-        <w:t xml:space="preserve"> Sethi</w:t>
+      <w:r>
+        <w:t>Bhavjot Pal, Samay Sehgal, Kannav Sethi</w:t>
       </w:r>
     </w:p>
     <w:p>
@@ -88,13 +67,8 @@
         </w:numPr>
         <w:contextualSpacing w:val="0"/>
       </w:pPr>
-      <w:proofErr w:type="spellStart"/>
-      <w:r>
-        <w:t>Yiyuan</w:t>
-      </w:r>
-      <w:proofErr w:type="spellEnd"/>
-      <w:r>
-        <w:t xml:space="preserve"> Dong</w:t>
+      <w:r>
+        <w:t>Yiyuan Dong</w:t>
       </w:r>
     </w:p>
     <w:p>
@@ -113,21 +87,42 @@
         <w:rPr>
           <w:lang w:val="fr-FR"/>
         </w:rPr>
-        <w:t xml:space="preserve">Huu Minh </w:t>
-      </w:r>
-      <w:proofErr w:type="spellStart"/>
-      <w:r>
-        <w:rPr>
-          <w:lang w:val="fr-FR"/>
-        </w:rPr>
-        <w:t>Phong</w:t>
-      </w:r>
-      <w:proofErr w:type="spellEnd"/>
-      <w:r>
-        <w:rPr>
-          <w:lang w:val="fr-FR"/>
-        </w:rPr>
-        <w:t xml:space="preserve"> Nguyen</w:t>
+        <w:t>Huu Minh Phong Nguyen</w:t>
+      </w:r>
+    </w:p>
+    <w:p>
+      <w:pPr>
+        <w:pStyle w:val="ListParagraph"/>
+        <w:numPr>
+          <w:ilvl w:val="0"/>
+          <w:numId w:val="1"/>
+        </w:numPr>
+        <w:contextualSpacing w:val="0"/>
+      </w:pPr>
+      <w:r>
+        <w:t xml:space="preserve">Xin Zhao, </w:t>
+      </w:r>
+      <w:r>
+        <w:t>Neel Ajay Mahimkar</w:t>
+      </w:r>
+    </w:p>
+    <w:p>
+      <w:pPr>
+        <w:pStyle w:val="ListParagraph"/>
+        <w:numPr>
+          <w:ilvl w:val="0"/>
+          <w:numId w:val="1"/>
+        </w:numPr>
+        <w:contextualSpacing w:val="0"/>
+      </w:pPr>
+      <w:r>
+        <w:t xml:space="preserve">Dennis Audu, </w:t>
+      </w:r>
+      <w:r>
+        <w:t xml:space="preserve">Orang Tang Enow, </w:t>
+      </w:r>
+      <w:r>
+        <w:t>Mohammadsadegh Firouzi</w:t>
       </w:r>
     </w:p>
     <w:p>
@@ -144,100 +139,14 @@
           <w:lang w:val="fr-FR"/>
         </w:rPr>
       </w:pPr>
-      <w:proofErr w:type="spellStart"/>
       <w:r>
         <w:rPr>
           <w:b/>
           <w:bCs/>
           <w:lang w:val="fr-FR"/>
         </w:rPr>
-        <w:t>Abhi</w:t>
-      </w:r>
-      <w:proofErr w:type="spellEnd"/>
-      <w:r>
-        <w:rPr>
-          <w:b/>
-          <w:bCs/>
-          <w:lang w:val="fr-FR"/>
-        </w:rPr>
-        <w:t xml:space="preserve"> </w:t>
-      </w:r>
-      <w:proofErr w:type="spellStart"/>
-      <w:r>
-        <w:rPr>
-          <w:b/>
-          <w:bCs/>
-          <w:lang w:val="fr-FR"/>
-        </w:rPr>
-        <w:t>Nileshkumar</w:t>
-      </w:r>
-      <w:proofErr w:type="spellEnd"/>
-      <w:r>
-        <w:rPr>
-          <w:b/>
-          <w:bCs/>
-          <w:lang w:val="fr-FR"/>
-        </w:rPr>
-        <w:t xml:space="preserve"> Patel</w:t>
-      </w:r>
-    </w:p>
-    <w:p>
-      <w:pPr>
-        <w:pStyle w:val="ListParagraph"/>
-        <w:numPr>
-          <w:ilvl w:val="0"/>
-          <w:numId w:val="1"/>
-        </w:numPr>
-        <w:contextualSpacing w:val="0"/>
-      </w:pPr>
-      <w:r>
-        <w:t xml:space="preserve">Xin Zhao, </w:t>
-      </w:r>
-      <w:r>
-        <w:t xml:space="preserve">Neel Ajay </w:t>
-      </w:r>
-      <w:proofErr w:type="spellStart"/>
-      <w:r>
-        <w:t>Mahimkar</w:t>
-      </w:r>
-      <w:proofErr w:type="spellEnd"/>
-    </w:p>
-    <w:p>
-      <w:pPr>
-        <w:pStyle w:val="ListParagraph"/>
-        <w:numPr>
-          <w:ilvl w:val="0"/>
-          <w:numId w:val="1"/>
-        </w:numPr>
-        <w:contextualSpacing w:val="0"/>
-      </w:pPr>
-      <w:r>
-        <w:t xml:space="preserve">Dennis </w:t>
-      </w:r>
-      <w:proofErr w:type="spellStart"/>
-      <w:r>
-        <w:t>Audu</w:t>
-      </w:r>
-      <w:proofErr w:type="spellEnd"/>
-      <w:r>
-        <w:t xml:space="preserve">, </w:t>
-      </w:r>
-      <w:r>
-        <w:t xml:space="preserve">Orang Tang Enow, </w:t>
-      </w:r>
-      <w:proofErr w:type="spellStart"/>
-      <w:r>
-        <w:t>Mohammadsadegh</w:t>
-      </w:r>
-      <w:proofErr w:type="spellEnd"/>
-      <w:r>
-        <w:t xml:space="preserve"> </w:t>
-      </w:r>
-      <w:proofErr w:type="spellStart"/>
-      <w:r>
-        <w:t>Firouzi</w:t>
-      </w:r>
-      <w:proofErr w:type="spellEnd"/>
+        <w:t>Abhi Nileshkumar Patel</w:t>
+      </w:r>
     </w:p>
     <w:p/>
     <w:sectPr>

</xml_diff>

<commit_message>
Finalized the groups for assignment2 of sep101.
</commit_message>
<xml_diff>
--- a/sep101/Assignments/Assignment2/Assignment2_Groups.docx
+++ b/sep101/Assignments/Assignment2/Assignment2_Groups.docx
@@ -54,8 +54,29 @@
         </w:numPr>
         <w:contextualSpacing w:val="0"/>
       </w:pPr>
-      <w:r>
-        <w:t>Bhavjot Pal, Samay Sehgal, Kannav Sethi</w:t>
+      <w:proofErr w:type="spellStart"/>
+      <w:r>
+        <w:t>Bhavjot</w:t>
+      </w:r>
+      <w:proofErr w:type="spellEnd"/>
+      <w:r>
+        <w:t xml:space="preserve"> Pal, </w:t>
+      </w:r>
+      <w:proofErr w:type="spellStart"/>
+      <w:r>
+        <w:t>Samay</w:t>
+      </w:r>
+      <w:proofErr w:type="spellEnd"/>
+      <w:r>
+        <w:t xml:space="preserve"> Sehgal, </w:t>
+      </w:r>
+      <w:proofErr w:type="spellStart"/>
+      <w:r>
+        <w:t>Kannav</w:t>
+      </w:r>
+      <w:proofErr w:type="spellEnd"/>
+      <w:r>
+        <w:t xml:space="preserve"> Sethi</w:t>
       </w:r>
     </w:p>
     <w:p>
@@ -67,8 +88,13 @@
         </w:numPr>
         <w:contextualSpacing w:val="0"/>
       </w:pPr>
-      <w:r>
-        <w:t>Yiyuan Dong</w:t>
+      <w:proofErr w:type="spellStart"/>
+      <w:r>
+        <w:t>Yiyuan</w:t>
+      </w:r>
+      <w:proofErr w:type="spellEnd"/>
+      <w:r>
+        <w:t xml:space="preserve"> Dong</w:t>
       </w:r>
     </w:p>
     <w:p>
@@ -87,7 +113,21 @@
         <w:rPr>
           <w:lang w:val="fr-FR"/>
         </w:rPr>
-        <w:t>Huu Minh Phong Nguyen</w:t>
+        <w:t xml:space="preserve">Huu Minh </w:t>
+      </w:r>
+      <w:proofErr w:type="spellStart"/>
+      <w:r>
+        <w:rPr>
+          <w:lang w:val="fr-FR"/>
+        </w:rPr>
+        <w:t>Phong</w:t>
+      </w:r>
+      <w:proofErr w:type="spellEnd"/>
+      <w:r>
+        <w:rPr>
+          <w:lang w:val="fr-FR"/>
+        </w:rPr>
+        <w:t xml:space="preserve"> Nguyen</w:t>
       </w:r>
     </w:p>
     <w:p>
@@ -103,7 +143,31 @@
         <w:t xml:space="preserve">Xin Zhao, </w:t>
       </w:r>
       <w:r>
-        <w:t>Neel Ajay Mahimkar</w:t>
+        <w:t xml:space="preserve">Neel Ajay </w:t>
+      </w:r>
+      <w:proofErr w:type="spellStart"/>
+      <w:r>
+        <w:t>Mahimkar</w:t>
+      </w:r>
+      <w:proofErr w:type="spellEnd"/>
+      <w:r>
+        <w:t xml:space="preserve">, </w:t>
+      </w:r>
+      <w:proofErr w:type="spellStart"/>
+      <w:r>
+        <w:t>Abhi</w:t>
+      </w:r>
+      <w:proofErr w:type="spellEnd"/>
+      <w:r>
+        <w:t xml:space="preserve"> </w:t>
+      </w:r>
+      <w:proofErr w:type="spellStart"/>
+      <w:r>
+        <w:t>Nileshkumar</w:t>
+      </w:r>
+      <w:proofErr w:type="spellEnd"/>
+      <w:r>
+        <w:t xml:space="preserve"> Patel</w:t>
       </w:r>
     </w:p>
     <w:p>
@@ -116,37 +180,32 @@
         <w:contextualSpacing w:val="0"/>
       </w:pPr>
       <w:r>
-        <w:t xml:space="preserve">Dennis Audu, </w:t>
+        <w:t xml:space="preserve">Dennis </w:t>
+      </w:r>
+      <w:proofErr w:type="spellStart"/>
+      <w:r>
+        <w:t>Audu</w:t>
+      </w:r>
+      <w:proofErr w:type="spellEnd"/>
+      <w:r>
+        <w:t xml:space="preserve">, </w:t>
       </w:r>
       <w:r>
         <w:t xml:space="preserve">Orang Tang Enow, </w:t>
       </w:r>
-      <w:r>
-        <w:t>Mohammadsadegh Firouzi</w:t>
-      </w:r>
-    </w:p>
-    <w:p>
-      <w:pPr>
-        <w:pStyle w:val="ListParagraph"/>
-        <w:numPr>
-          <w:ilvl w:val="0"/>
-          <w:numId w:val="1"/>
-        </w:numPr>
-        <w:contextualSpacing w:val="0"/>
-        <w:rPr>
-          <w:b/>
-          <w:bCs/>
-          <w:lang w:val="fr-FR"/>
-        </w:rPr>
-      </w:pPr>
-      <w:r>
-        <w:rPr>
-          <w:b/>
-          <w:bCs/>
-          <w:lang w:val="fr-FR"/>
-        </w:rPr>
-        <w:t>Abhi Nileshkumar Patel</w:t>
-      </w:r>
+      <w:proofErr w:type="spellStart"/>
+      <w:r>
+        <w:t>Mohammadsadegh</w:t>
+      </w:r>
+      <w:proofErr w:type="spellEnd"/>
+      <w:r>
+        <w:t xml:space="preserve"> </w:t>
+      </w:r>
+      <w:proofErr w:type="spellStart"/>
+      <w:r>
+        <w:t>Firouzi</w:t>
+      </w:r>
+      <w:proofErr w:type="spellEnd"/>
     </w:p>
     <w:p/>
     <w:sectPr>

</xml_diff>

<commit_message>
Added a blank assignment 2 groups file to sep101.
</commit_message>
<xml_diff>
--- a/sep101/Assignments/Assignment2/Assignment2_Groups.docx
+++ b/sep101/Assignments/Assignment2/Assignment2_Groups.docx
@@ -45,168 +45,6 @@
       </w:r>
     </w:p>
     <w:p/>
-    <w:p>
-      <w:pPr>
-        <w:pStyle w:val="ListParagraph"/>
-        <w:numPr>
-          <w:ilvl w:val="0"/>
-          <w:numId w:val="1"/>
-        </w:numPr>
-        <w:contextualSpacing w:val="0"/>
-      </w:pPr>
-      <w:proofErr w:type="spellStart"/>
-      <w:r>
-        <w:t>Bhavjot</w:t>
-      </w:r>
-      <w:proofErr w:type="spellEnd"/>
-      <w:r>
-        <w:t xml:space="preserve"> Pal, </w:t>
-      </w:r>
-      <w:proofErr w:type="spellStart"/>
-      <w:r>
-        <w:t>Samay</w:t>
-      </w:r>
-      <w:proofErr w:type="spellEnd"/>
-      <w:r>
-        <w:t xml:space="preserve"> Sehgal, </w:t>
-      </w:r>
-      <w:proofErr w:type="spellStart"/>
-      <w:r>
-        <w:t>Kannav</w:t>
-      </w:r>
-      <w:proofErr w:type="spellEnd"/>
-      <w:r>
-        <w:t xml:space="preserve"> Sethi</w:t>
-      </w:r>
-    </w:p>
-    <w:p>
-      <w:pPr>
-        <w:pStyle w:val="ListParagraph"/>
-        <w:numPr>
-          <w:ilvl w:val="0"/>
-          <w:numId w:val="1"/>
-        </w:numPr>
-        <w:contextualSpacing w:val="0"/>
-      </w:pPr>
-      <w:proofErr w:type="spellStart"/>
-      <w:r>
-        <w:t>Yiyuan</w:t>
-      </w:r>
-      <w:proofErr w:type="spellEnd"/>
-      <w:r>
-        <w:t xml:space="preserve"> Dong</w:t>
-      </w:r>
-    </w:p>
-    <w:p>
-      <w:pPr>
-        <w:pStyle w:val="ListParagraph"/>
-        <w:numPr>
-          <w:ilvl w:val="0"/>
-          <w:numId w:val="1"/>
-        </w:numPr>
-        <w:contextualSpacing w:val="0"/>
-        <w:rPr>
-          <w:lang w:val="fr-FR"/>
-        </w:rPr>
-      </w:pPr>
-      <w:r>
-        <w:rPr>
-          <w:lang w:val="fr-FR"/>
-        </w:rPr>
-        <w:t xml:space="preserve">Huu Minh </w:t>
-      </w:r>
-      <w:proofErr w:type="spellStart"/>
-      <w:r>
-        <w:rPr>
-          <w:lang w:val="fr-FR"/>
-        </w:rPr>
-        <w:t>Phong</w:t>
-      </w:r>
-      <w:proofErr w:type="spellEnd"/>
-      <w:r>
-        <w:rPr>
-          <w:lang w:val="fr-FR"/>
-        </w:rPr>
-        <w:t xml:space="preserve"> Nguyen</w:t>
-      </w:r>
-    </w:p>
-    <w:p>
-      <w:pPr>
-        <w:pStyle w:val="ListParagraph"/>
-        <w:numPr>
-          <w:ilvl w:val="0"/>
-          <w:numId w:val="1"/>
-        </w:numPr>
-        <w:contextualSpacing w:val="0"/>
-      </w:pPr>
-      <w:r>
-        <w:t xml:space="preserve">Xin Zhao, </w:t>
-      </w:r>
-      <w:r>
-        <w:t xml:space="preserve">Neel Ajay </w:t>
-      </w:r>
-      <w:proofErr w:type="spellStart"/>
-      <w:r>
-        <w:t>Mahimkar</w:t>
-      </w:r>
-      <w:proofErr w:type="spellEnd"/>
-      <w:r>
-        <w:t xml:space="preserve">, </w:t>
-      </w:r>
-      <w:proofErr w:type="spellStart"/>
-      <w:r>
-        <w:t>Abhi</w:t>
-      </w:r>
-      <w:proofErr w:type="spellEnd"/>
-      <w:r>
-        <w:t xml:space="preserve"> </w:t>
-      </w:r>
-      <w:proofErr w:type="spellStart"/>
-      <w:r>
-        <w:t>Nileshkumar</w:t>
-      </w:r>
-      <w:proofErr w:type="spellEnd"/>
-      <w:r>
-        <w:t xml:space="preserve"> Patel</w:t>
-      </w:r>
-    </w:p>
-    <w:p>
-      <w:pPr>
-        <w:pStyle w:val="ListParagraph"/>
-        <w:numPr>
-          <w:ilvl w:val="0"/>
-          <w:numId w:val="1"/>
-        </w:numPr>
-        <w:contextualSpacing w:val="0"/>
-      </w:pPr>
-      <w:r>
-        <w:t xml:space="preserve">Dennis </w:t>
-      </w:r>
-      <w:proofErr w:type="spellStart"/>
-      <w:r>
-        <w:t>Audu</w:t>
-      </w:r>
-      <w:proofErr w:type="spellEnd"/>
-      <w:r>
-        <w:t xml:space="preserve">, </w:t>
-      </w:r>
-      <w:r>
-        <w:t xml:space="preserve">Orang Tang Enow, </w:t>
-      </w:r>
-      <w:proofErr w:type="spellStart"/>
-      <w:r>
-        <w:t>Mohammadsadegh</w:t>
-      </w:r>
-      <w:proofErr w:type="spellEnd"/>
-      <w:r>
-        <w:t xml:space="preserve"> </w:t>
-      </w:r>
-      <w:proofErr w:type="spellStart"/>
-      <w:r>
-        <w:t>Firouzi</w:t>
-      </w:r>
-      <w:proofErr w:type="spellEnd"/>
-    </w:p>
     <w:p/>
     <w:sectPr>
       <w:pgSz w:w="12240" w:h="15840"/>

</xml_diff>

<commit_message>
Finalized groups for assignment 2 of sep101.
</commit_message>
<xml_diff>
--- a/sep101/Assignments/Assignment2/Assignment2_Groups.docx
+++ b/sep101/Assignments/Assignment2/Assignment2_Groups.docx
@@ -45,7 +45,457 @@
       </w:r>
     </w:p>
     <w:p/>
-    <w:p/>
+    <w:p>
+      <w:pPr>
+        <w:pStyle w:val="ListParagraph"/>
+        <w:numPr>
+          <w:ilvl w:val="0"/>
+          <w:numId w:val="2"/>
+        </w:numPr>
+      </w:pPr>
+      <w:proofErr w:type="spellStart"/>
+      <w:r>
+        <w:t>Junayad</w:t>
+      </w:r>
+      <w:proofErr w:type="spellEnd"/>
+      <w:r>
+        <w:t xml:space="preserve"> Bin </w:t>
+      </w:r>
+      <w:proofErr w:type="spellStart"/>
+      <w:r>
+        <w:t>Forhad</w:t>
+      </w:r>
+      <w:proofErr w:type="spellEnd"/>
+      <w:r>
+        <w:t xml:space="preserve">, </w:t>
+      </w:r>
+      <w:proofErr w:type="spellStart"/>
+      <w:r>
+        <w:t>Arhaam</w:t>
+      </w:r>
+      <w:proofErr w:type="spellEnd"/>
+      <w:r>
+        <w:t xml:space="preserve"> Khan</w:t>
+      </w:r>
+      <w:r>
+        <w:t xml:space="preserve">, </w:t>
+      </w:r>
+      <w:proofErr w:type="spellStart"/>
+      <w:r>
+        <w:t>Inderpreet</w:t>
+      </w:r>
+      <w:proofErr w:type="spellEnd"/>
+      <w:r>
+        <w:t xml:space="preserve"> Singh Parmar.</w:t>
+      </w:r>
+    </w:p>
+    <w:p>
+      <w:pPr>
+        <w:pStyle w:val="ListParagraph"/>
+        <w:numPr>
+          <w:ilvl w:val="0"/>
+          <w:numId w:val="2"/>
+        </w:numPr>
+      </w:pPr>
+      <w:proofErr w:type="gramStart"/>
+      <w:r>
+        <w:t>Ayodele  Victor</w:t>
+      </w:r>
+      <w:proofErr w:type="gramEnd"/>
+      <w:r>
+        <w:t xml:space="preserve"> </w:t>
+      </w:r>
+      <w:proofErr w:type="spellStart"/>
+      <w:r>
+        <w:t>Bolarinwa</w:t>
+      </w:r>
+      <w:proofErr w:type="spellEnd"/>
+      <w:r>
+        <w:t xml:space="preserve">, </w:t>
+      </w:r>
+      <w:r>
+        <w:t xml:space="preserve">Oladimeji Nicholas </w:t>
+      </w:r>
+      <w:proofErr w:type="spellStart"/>
+      <w:r>
+        <w:t>Bolarinwa</w:t>
+      </w:r>
+      <w:proofErr w:type="spellEnd"/>
+      <w:r>
+        <w:t xml:space="preserve">, </w:t>
+      </w:r>
+      <w:proofErr w:type="spellStart"/>
+      <w:r>
+        <w:t>Apeksha</w:t>
+      </w:r>
+      <w:proofErr w:type="spellEnd"/>
+      <w:r>
+        <w:t xml:space="preserve"> </w:t>
+      </w:r>
+      <w:proofErr w:type="spellStart"/>
+      <w:r>
+        <w:t>Prafulbhai</w:t>
+      </w:r>
+      <w:proofErr w:type="spellEnd"/>
+      <w:r>
+        <w:t xml:space="preserve"> Nanda.</w:t>
+      </w:r>
+    </w:p>
+    <w:p>
+      <w:pPr>
+        <w:pStyle w:val="ListParagraph"/>
+        <w:numPr>
+          <w:ilvl w:val="0"/>
+          <w:numId w:val="2"/>
+        </w:numPr>
+      </w:pPr>
+      <w:r>
+        <w:t>Fahad Ali Khan, Mahdi Tabrizi, Raihan Sajid</w:t>
+      </w:r>
+      <w:r>
+        <w:t>.</w:t>
+      </w:r>
+    </w:p>
+    <w:p>
+      <w:pPr>
+        <w:pStyle w:val="ListParagraph"/>
+        <w:numPr>
+          <w:ilvl w:val="0"/>
+          <w:numId w:val="2"/>
+        </w:numPr>
+      </w:pPr>
+      <w:r>
+        <w:t xml:space="preserve">Arnav Nigam, </w:t>
+      </w:r>
+      <w:proofErr w:type="spellStart"/>
+      <w:r>
+        <w:t>Tanishk</w:t>
+      </w:r>
+      <w:proofErr w:type="spellEnd"/>
+      <w:r>
+        <w:t xml:space="preserve"> Singh Bisht.</w:t>
+      </w:r>
+    </w:p>
+    <w:p>
+      <w:pPr>
+        <w:pStyle w:val="ListParagraph"/>
+        <w:numPr>
+          <w:ilvl w:val="0"/>
+          <w:numId w:val="2"/>
+        </w:numPr>
+      </w:pPr>
+      <w:r>
+        <w:t xml:space="preserve">Negar </w:t>
+      </w:r>
+      <w:proofErr w:type="spellStart"/>
+      <w:r>
+        <w:t>Khalilazar</w:t>
+      </w:r>
+      <w:proofErr w:type="spellEnd"/>
+      <w:r>
+        <w:t xml:space="preserve">, Arian </w:t>
+      </w:r>
+      <w:proofErr w:type="spellStart"/>
+      <w:r>
+        <w:t>Abedanzadeh</w:t>
+      </w:r>
+      <w:proofErr w:type="spellEnd"/>
+      <w:r>
+        <w:t>.</w:t>
+      </w:r>
+    </w:p>
+    <w:p>
+      <w:pPr>
+        <w:pStyle w:val="ListParagraph"/>
+        <w:numPr>
+          <w:ilvl w:val="0"/>
+          <w:numId w:val="2"/>
+        </w:numPr>
+      </w:pPr>
+      <w:proofErr w:type="spellStart"/>
+      <w:r>
+        <w:t>Saloni</w:t>
+      </w:r>
+      <w:proofErr w:type="spellEnd"/>
+      <w:r>
+        <w:t xml:space="preserve"> Kamboj</w:t>
+      </w:r>
+      <w:r>
+        <w:t>.</w:t>
+      </w:r>
+    </w:p>
+    <w:p>
+      <w:pPr>
+        <w:pStyle w:val="ListParagraph"/>
+        <w:numPr>
+          <w:ilvl w:val="0"/>
+          <w:numId w:val="2"/>
+        </w:numPr>
+        <w:rPr>
+          <w:lang w:val="fr-FR"/>
+        </w:rPr>
+      </w:pPr>
+      <w:proofErr w:type="spellStart"/>
+      <w:r>
+        <w:rPr>
+          <w:lang w:val="fr-FR"/>
+        </w:rPr>
+        <w:t>Hemangi</w:t>
+      </w:r>
+      <w:proofErr w:type="spellEnd"/>
+      <w:r>
+        <w:rPr>
+          <w:lang w:val="fr-FR"/>
+        </w:rPr>
+        <w:t xml:space="preserve"> Patel, </w:t>
+      </w:r>
+      <w:proofErr w:type="spellStart"/>
+      <w:r>
+        <w:rPr>
+          <w:lang w:val="fr-FR"/>
+        </w:rPr>
+        <w:t>Rameen</w:t>
+      </w:r>
+      <w:proofErr w:type="spellEnd"/>
+      <w:r>
+        <w:rPr>
+          <w:lang w:val="fr-FR"/>
+        </w:rPr>
+        <w:t xml:space="preserve"> </w:t>
+      </w:r>
+      <w:proofErr w:type="spellStart"/>
+      <w:r>
+        <w:rPr>
+          <w:lang w:val="fr-FR"/>
+        </w:rPr>
+        <w:t>Popalzai</w:t>
+      </w:r>
+      <w:proofErr w:type="spellEnd"/>
+      <w:r>
+        <w:rPr>
+          <w:lang w:val="fr-FR"/>
+        </w:rPr>
+        <w:t xml:space="preserve">, </w:t>
+      </w:r>
+      <w:proofErr w:type="spellStart"/>
+      <w:r>
+        <w:rPr>
+          <w:lang w:val="fr-FR"/>
+        </w:rPr>
+        <w:t>Fawaz</w:t>
+      </w:r>
+      <w:proofErr w:type="spellEnd"/>
+      <w:r>
+        <w:rPr>
+          <w:lang w:val="fr-FR"/>
+        </w:rPr>
+        <w:t xml:space="preserve"> Sapa.</w:t>
+      </w:r>
+    </w:p>
+    <w:p>
+      <w:pPr>
+        <w:pStyle w:val="ListParagraph"/>
+        <w:numPr>
+          <w:ilvl w:val="0"/>
+          <w:numId w:val="2"/>
+        </w:numPr>
+      </w:pPr>
+      <w:proofErr w:type="spellStart"/>
+      <w:r>
+        <w:t>Jui</w:t>
+      </w:r>
+      <w:proofErr w:type="spellEnd"/>
+      <w:r>
+        <w:t xml:space="preserve"> </w:t>
+      </w:r>
+      <w:proofErr w:type="spellStart"/>
+      <w:r>
+        <w:t>Sachinkumar</w:t>
+      </w:r>
+      <w:proofErr w:type="spellEnd"/>
+      <w:r>
+        <w:t xml:space="preserve"> Parikh, </w:t>
+      </w:r>
+      <w:proofErr w:type="spellStart"/>
+      <w:r>
+        <w:t>Krishnanshu</w:t>
+      </w:r>
+      <w:proofErr w:type="spellEnd"/>
+      <w:r>
+        <w:t xml:space="preserve"> Khosla, </w:t>
+      </w:r>
+      <w:proofErr w:type="spellStart"/>
+      <w:r>
+        <w:t>Smeet</w:t>
+      </w:r>
+      <w:proofErr w:type="spellEnd"/>
+      <w:r>
+        <w:t xml:space="preserve"> </w:t>
+      </w:r>
+      <w:proofErr w:type="spellStart"/>
+      <w:r>
+        <w:t>brijesh</w:t>
+      </w:r>
+      <w:proofErr w:type="spellEnd"/>
+      <w:r>
+        <w:t xml:space="preserve"> Patel.</w:t>
+      </w:r>
+    </w:p>
+    <w:p>
+      <w:pPr>
+        <w:pStyle w:val="ListParagraph"/>
+        <w:numPr>
+          <w:ilvl w:val="0"/>
+          <w:numId w:val="2"/>
+        </w:numPr>
+      </w:pPr>
+      <w:r>
+        <w:t xml:space="preserve">Madhur </w:t>
+      </w:r>
+      <w:proofErr w:type="spellStart"/>
+      <w:r>
+        <w:t>Saluja</w:t>
+      </w:r>
+      <w:proofErr w:type="spellEnd"/>
+      <w:r>
+        <w:t xml:space="preserve">, </w:t>
+      </w:r>
+      <w:proofErr w:type="spellStart"/>
+      <w:r>
+        <w:t>Tasbi</w:t>
+      </w:r>
+      <w:proofErr w:type="spellEnd"/>
+      <w:r>
+        <w:t xml:space="preserve">, </w:t>
+      </w:r>
+      <w:proofErr w:type="spellStart"/>
+      <w:r>
+        <w:t>Rakshit</w:t>
+      </w:r>
+      <w:proofErr w:type="spellEnd"/>
+      <w:r>
+        <w:t xml:space="preserve"> Sharma.</w:t>
+      </w:r>
+    </w:p>
+    <w:p>
+      <w:pPr>
+        <w:pStyle w:val="ListParagraph"/>
+        <w:numPr>
+          <w:ilvl w:val="0"/>
+          <w:numId w:val="2"/>
+        </w:numPr>
+      </w:pPr>
+      <w:r>
+        <w:t xml:space="preserve">Mohammed </w:t>
+      </w:r>
+      <w:proofErr w:type="spellStart"/>
+      <w:r>
+        <w:t>Aeraf</w:t>
+      </w:r>
+      <w:proofErr w:type="spellEnd"/>
+      <w:r>
+        <w:t xml:space="preserve"> Khan, </w:t>
+      </w:r>
+      <w:proofErr w:type="spellStart"/>
+      <w:r>
+        <w:t>Tanish</w:t>
+      </w:r>
+      <w:proofErr w:type="spellEnd"/>
+      <w:r>
+        <w:t xml:space="preserve"> Naresh </w:t>
+      </w:r>
+      <w:proofErr w:type="spellStart"/>
+      <w:r>
+        <w:t>Kalathiya</w:t>
+      </w:r>
+      <w:proofErr w:type="spellEnd"/>
+      <w:r>
+        <w:t xml:space="preserve">, Tran </w:t>
+      </w:r>
+      <w:proofErr w:type="spellStart"/>
+      <w:r>
+        <w:t>Hieu</w:t>
+      </w:r>
+      <w:proofErr w:type="spellEnd"/>
+      <w:r>
+        <w:t xml:space="preserve"> Pham.</w:t>
+      </w:r>
+    </w:p>
+    <w:p>
+      <w:pPr>
+        <w:pStyle w:val="ListParagraph"/>
+        <w:numPr>
+          <w:ilvl w:val="0"/>
+          <w:numId w:val="2"/>
+        </w:numPr>
+      </w:pPr>
+      <w:proofErr w:type="spellStart"/>
+      <w:r>
+        <w:t>Luvai</w:t>
+      </w:r>
+      <w:proofErr w:type="spellEnd"/>
+      <w:r>
+        <w:t xml:space="preserve"> Kapasi, Alyssa Leann Young, </w:t>
+      </w:r>
+      <w:proofErr w:type="spellStart"/>
+      <w:r>
+        <w:t>Shubhkarman</w:t>
+      </w:r>
+      <w:proofErr w:type="spellEnd"/>
+      <w:r>
+        <w:t xml:space="preserve"> Saharan.</w:t>
+      </w:r>
+    </w:p>
+    <w:p>
+      <w:pPr>
+        <w:pStyle w:val="ListParagraph"/>
+        <w:numPr>
+          <w:ilvl w:val="0"/>
+          <w:numId w:val="2"/>
+        </w:numPr>
+      </w:pPr>
+      <w:proofErr w:type="spellStart"/>
+      <w:r>
+        <w:t>Basanta</w:t>
+      </w:r>
+      <w:proofErr w:type="spellEnd"/>
+      <w:r>
+        <w:t xml:space="preserve"> Kande</w:t>
+      </w:r>
+      <w:r>
+        <w:t>l,</w:t>
+      </w:r>
+      <w:r>
+        <w:t xml:space="preserve"> </w:t>
+      </w:r>
+      <w:proofErr w:type="spellStart"/>
+      <w:r>
+        <w:t>Shrayash</w:t>
+      </w:r>
+      <w:proofErr w:type="spellEnd"/>
+      <w:r>
+        <w:t xml:space="preserve"> </w:t>
+      </w:r>
+      <w:proofErr w:type="spellStart"/>
+      <w:r>
+        <w:t>Sigdel</w:t>
+      </w:r>
+      <w:proofErr w:type="spellEnd"/>
+      <w:r>
+        <w:t>,</w:t>
+      </w:r>
+      <w:r>
+        <w:t xml:space="preserve"> Peter Jan </w:t>
+      </w:r>
+      <w:proofErr w:type="spellStart"/>
+      <w:r>
+        <w:t>Malaluan</w:t>
+      </w:r>
+      <w:proofErr w:type="spellEnd"/>
+      <w:r>
+        <w:t>?</w:t>
+      </w:r>
+    </w:p>
     <w:sectPr>
       <w:pgSz w:w="12240" w:h="15840"/>
       <w:pgMar w:top="1440" w:right="1440" w:bottom="1440" w:left="1440" w:header="720" w:footer="720" w:gutter="0"/>
@@ -59,6 +509,95 @@
 <file path=word/numbering.xml><?xml version="1.0" encoding="utf-8"?>
 <w:numbering xmlns:wpc="http://schemas.microsoft.com/office/word/2010/wordprocessingCanvas" xmlns:cx="http://schemas.microsoft.com/office/drawing/2014/chartex" xmlns:cx1="http://schemas.microsoft.com/office/drawing/2015/9/8/chartex" xmlns:cx2="http://schemas.microsoft.com/office/drawing/2015/10/21/chartex" xmlns:cx3="http://schemas.microsoft.com/office/drawing/2016/5/9/chartex" xmlns:cx4="http://schemas.microsoft.com/office/drawing/2016/5/10/chartex" xmlns:cx5="http://schemas.microsoft.com/office/drawing/2016/5/11/chartex" xmlns:cx6="http://schemas.microsoft.com/office/drawing/2016/5/12/chartex" xmlns:cx7="http://schemas.microsoft.com/office/drawing/2016/5/13/chartex" xmlns:cx8="http://schemas.microsoft.com/office/drawing/2016/5/14/chartex" xmlns:mc="http://schemas.openxmlformats.org/markup-compatibility/2006" xmlns:aink="http://schemas.microsoft.com/office/drawing/2016/ink" xmlns:am3d="http://schemas.microsoft.com/office/drawing/2017/model3d" xmlns:o="urn:schemas-microsoft-com:office:office" xmlns:r="http://schemas.openxmlformats.org/officeDocument/2006/relationships" xmlns:m="http://schemas.openxmlformats.org/officeDocument/2006/math" xmlns:v="urn:schemas-microsoft-com:vml" xmlns:wp14="http://schemas.microsoft.com/office/word/2010/wordprocessingDrawing" xmlns:wp="http://schemas.openxmlformats.org/drawingml/2006/wordprocessingDrawing" xmlns:w10="urn:schemas-microsoft-com:office:word" xmlns:w="http://schemas.openxmlformats.org/wordprocessingml/2006/main" xmlns:w14="http://schemas.microsoft.com/office/word/2010/wordml" xmlns:w15="http://schemas.microsoft.com/office/word/2012/wordml" xmlns:w16cex="http://schemas.microsoft.com/office/word/2018/wordml/cex" xmlns:w16cid="http://schemas.microsoft.com/office/word/2016/wordml/cid" xmlns:w16="http://schemas.microsoft.com/office/word/2018/wordml" xmlns:w16sdtdh="http://schemas.microsoft.com/office/word/2020/wordml/sdtdatahash" xmlns:w16se="http://schemas.microsoft.com/office/word/2015/wordml/symex" xmlns:wpg="http://schemas.microsoft.com/office/word/2010/wordprocessingGroup" xmlns:wpi="http://schemas.microsoft.com/office/word/2010/wordprocessingInk" xmlns:wne="http://schemas.microsoft.com/office/word/2006/wordml" xmlns:wps="http://schemas.microsoft.com/office/word/2010/wordprocessingShape" mc:Ignorable="w14 w15 w16se w16cid w16 w16cex w16sdtdh wp14">
   <w:abstractNum w:abstractNumId="0" w15:restartNumberingAfterBreak="0">
+    <w:nsid w:val="075D36AB"/>
+    <w:multiLevelType w:val="hybridMultilevel"/>
+    <w:tmpl w:val="82E88A98"/>
+    <w:lvl w:ilvl="0" w:tplc="0409000F">
+      <w:start w:val="1"/>
+      <w:numFmt w:val="decimal"/>
+      <w:lvlText w:val="%1."/>
+      <w:lvlJc w:val="left"/>
+      <w:pPr>
+        <w:ind w:left="720" w:hanging="360"/>
+      </w:pPr>
+      <w:rPr>
+        <w:rFonts w:hint="default"/>
+      </w:rPr>
+    </w:lvl>
+    <w:lvl w:ilvl="1" w:tplc="04090019" w:tentative="1">
+      <w:start w:val="1"/>
+      <w:numFmt w:val="lowerLetter"/>
+      <w:lvlText w:val="%2."/>
+      <w:lvlJc w:val="left"/>
+      <w:pPr>
+        <w:ind w:left="1440" w:hanging="360"/>
+      </w:pPr>
+    </w:lvl>
+    <w:lvl w:ilvl="2" w:tplc="0409001B" w:tentative="1">
+      <w:start w:val="1"/>
+      <w:numFmt w:val="lowerRoman"/>
+      <w:lvlText w:val="%3."/>
+      <w:lvlJc w:val="right"/>
+      <w:pPr>
+        <w:ind w:left="2160" w:hanging="180"/>
+      </w:pPr>
+    </w:lvl>
+    <w:lvl w:ilvl="3" w:tplc="0409000F" w:tentative="1">
+      <w:start w:val="1"/>
+      <w:numFmt w:val="decimal"/>
+      <w:lvlText w:val="%4."/>
+      <w:lvlJc w:val="left"/>
+      <w:pPr>
+        <w:ind w:left="2880" w:hanging="360"/>
+      </w:pPr>
+    </w:lvl>
+    <w:lvl w:ilvl="4" w:tplc="04090019" w:tentative="1">
+      <w:start w:val="1"/>
+      <w:numFmt w:val="lowerLetter"/>
+      <w:lvlText w:val="%5."/>
+      <w:lvlJc w:val="left"/>
+      <w:pPr>
+        <w:ind w:left="3600" w:hanging="360"/>
+      </w:pPr>
+    </w:lvl>
+    <w:lvl w:ilvl="5" w:tplc="0409001B" w:tentative="1">
+      <w:start w:val="1"/>
+      <w:numFmt w:val="lowerRoman"/>
+      <w:lvlText w:val="%6."/>
+      <w:lvlJc w:val="right"/>
+      <w:pPr>
+        <w:ind w:left="4320" w:hanging="180"/>
+      </w:pPr>
+    </w:lvl>
+    <w:lvl w:ilvl="6" w:tplc="0409000F" w:tentative="1">
+      <w:start w:val="1"/>
+      <w:numFmt w:val="decimal"/>
+      <w:lvlText w:val="%7."/>
+      <w:lvlJc w:val="left"/>
+      <w:pPr>
+        <w:ind w:left="5040" w:hanging="360"/>
+      </w:pPr>
+    </w:lvl>
+    <w:lvl w:ilvl="7" w:tplc="04090019" w:tentative="1">
+      <w:start w:val="1"/>
+      <w:numFmt w:val="lowerLetter"/>
+      <w:lvlText w:val="%8."/>
+      <w:lvlJc w:val="left"/>
+      <w:pPr>
+        <w:ind w:left="5760" w:hanging="360"/>
+      </w:pPr>
+    </w:lvl>
+    <w:lvl w:ilvl="8" w:tplc="0409001B" w:tentative="1">
+      <w:start w:val="1"/>
+      <w:numFmt w:val="lowerRoman"/>
+      <w:lvlText w:val="%9."/>
+      <w:lvlJc w:val="right"/>
+      <w:pPr>
+        <w:ind w:left="6480" w:hanging="180"/>
+      </w:pPr>
+    </w:lvl>
+  </w:abstractNum>
+  <w:abstractNum w:abstractNumId="1" w15:restartNumberingAfterBreak="0">
     <w:nsid w:val="7CA046BD"/>
     <w:multiLevelType w:val="hybridMultilevel"/>
     <w:tmpl w:val="ADECBE44"/>
@@ -147,7 +686,10 @@
       </w:pPr>
     </w:lvl>
   </w:abstractNum>
-  <w:num w:numId="1">
+  <w:num w:numId="1" w16cid:durableId="114251500">
+    <w:abstractNumId w:val="1"/>
+  </w:num>
+  <w:num w:numId="2" w16cid:durableId="1105688357">
     <w:abstractNumId w:val="0"/>
   </w:num>
 </w:numbering>

</xml_diff>

<commit_message>
Added the first three groups to assignment 2 groups for sep101.
</commit_message>
<xml_diff>
--- a/sep101/Assignments/Assignment2/Assignment2_Groups.docx
+++ b/sep101/Assignments/Assignment2/Assignment2_Groups.docx
@@ -1,6 +1,6 @@
 
 <file path=word/document.xml><?xml version="1.0" encoding="utf-8"?>
-<w:document xmlns:wpc="http://schemas.microsoft.com/office/word/2010/wordprocessingCanvas" xmlns:cx="http://schemas.microsoft.com/office/drawing/2014/chartex" xmlns:cx1="http://schemas.microsoft.com/office/drawing/2015/9/8/chartex" xmlns:cx2="http://schemas.microsoft.com/office/drawing/2015/10/21/chartex" xmlns:cx3="http://schemas.microsoft.com/office/drawing/2016/5/9/chartex" xmlns:cx4="http://schemas.microsoft.com/office/drawing/2016/5/10/chartex" xmlns:cx5="http://schemas.microsoft.com/office/drawing/2016/5/11/chartex" xmlns:cx6="http://schemas.microsoft.com/office/drawing/2016/5/12/chartex" xmlns:cx7="http://schemas.microsoft.com/office/drawing/2016/5/13/chartex" xmlns:cx8="http://schemas.microsoft.com/office/drawing/2016/5/14/chartex" xmlns:mc="http://schemas.openxmlformats.org/markup-compatibility/2006" xmlns:aink="http://schemas.microsoft.com/office/drawing/2016/ink" xmlns:am3d="http://schemas.microsoft.com/office/drawing/2017/model3d" xmlns:o="urn:schemas-microsoft-com:office:office" xmlns:oel="http://schemas.microsoft.com/office/2019/extlst" xmlns:r="http://schemas.openxmlformats.org/officeDocument/2006/relationships" xmlns:m="http://schemas.openxmlformats.org/officeDocument/2006/math" xmlns:v="urn:schemas-microsoft-com:vml" xmlns:wp14="http://schemas.microsoft.com/office/word/2010/wordprocessingDrawing" xmlns:wp="http://schemas.openxmlformats.org/drawingml/2006/wordprocessingDrawing" xmlns:w10="urn:schemas-microsoft-com:office:word" xmlns:w="http://schemas.openxmlformats.org/wordprocessingml/2006/main" xmlns:w14="http://schemas.microsoft.com/office/word/2010/wordml" xmlns:w15="http://schemas.microsoft.com/office/word/2012/wordml" xmlns:w16cex="http://schemas.microsoft.com/office/word/2018/wordml/cex" xmlns:w16cid="http://schemas.microsoft.com/office/word/2016/wordml/cid" xmlns:w16="http://schemas.microsoft.com/office/word/2018/wordml" xmlns:w16sdtdh="http://schemas.microsoft.com/office/word/2020/wordml/sdtdatahash" xmlns:w16se="http://schemas.microsoft.com/office/word/2015/wordml/symex" xmlns:wpg="http://schemas.microsoft.com/office/word/2010/wordprocessingGroup" xmlns:wpi="http://schemas.microsoft.com/office/word/2010/wordprocessingInk" xmlns:wne="http://schemas.microsoft.com/office/word/2006/wordml" xmlns:wps="http://schemas.microsoft.com/office/word/2010/wordprocessingShape" mc:Ignorable="w14 w15 w16se w16cid w16 w16cex w16sdtdh wp14">
+<w:document xmlns:wpc="http://schemas.microsoft.com/office/word/2010/wordprocessingCanvas" xmlns:cx="http://schemas.microsoft.com/office/drawing/2014/chartex" xmlns:cx1="http://schemas.microsoft.com/office/drawing/2015/9/8/chartex" xmlns:mc="http://schemas.openxmlformats.org/markup-compatibility/2006" xmlns:o="urn:schemas-microsoft-com:office:office" xmlns:r="http://schemas.openxmlformats.org/officeDocument/2006/relationships" xmlns:m="http://schemas.openxmlformats.org/officeDocument/2006/math" xmlns:v="urn:schemas-microsoft-com:vml" xmlns:wp14="http://schemas.microsoft.com/office/word/2010/wordprocessingDrawing" xmlns:wp="http://schemas.openxmlformats.org/drawingml/2006/wordprocessingDrawing" xmlns:w10="urn:schemas-microsoft-com:office:word" xmlns:w="http://schemas.openxmlformats.org/wordprocessingml/2006/main" xmlns:w14="http://schemas.microsoft.com/office/word/2010/wordml" xmlns:w15="http://schemas.microsoft.com/office/word/2012/wordml" xmlns:w16se="http://schemas.microsoft.com/office/word/2015/wordml/symex" xmlns:wpg="http://schemas.microsoft.com/office/word/2010/wordprocessingGroup" xmlns:wpi="http://schemas.microsoft.com/office/word/2010/wordprocessingInk" xmlns:wne="http://schemas.microsoft.com/office/word/2006/wordml" xmlns:wps="http://schemas.microsoft.com/office/word/2010/wordprocessingShape" mc:Ignorable="w14 w15 w16se wp14">
   <w:body>
     <w:p>
       <w:pPr>
@@ -21,7 +21,7 @@
           <w:sz w:val="36"/>
           <w:szCs w:val="36"/>
         </w:rPr>
-        <w:t xml:space="preserve">SEP101 – Assignment </w:t>
+        <w:t>SEP101 – Assignment 2</w:t>
       </w:r>
       <w:r>
         <w:rPr>
@@ -31,19 +31,559 @@
           <w:sz w:val="36"/>
           <w:szCs w:val="36"/>
         </w:rPr>
-        <w:t>2</w:t>
-      </w:r>
-      <w:r>
-        <w:rPr>
-          <w:b/>
-          <w:bCs/>
-          <w:color w:val="FF0000"/>
-          <w:sz w:val="36"/>
-          <w:szCs w:val="36"/>
-        </w:rPr>
         <w:t xml:space="preserve"> Groups</w:t>
       </w:r>
     </w:p>
+    <w:p/>
+    <w:p>
+      <w:pPr>
+        <w:pStyle w:val="ListParagraph"/>
+        <w:numPr>
+          <w:ilvl w:val="0"/>
+          <w:numId w:val="4"/>
+        </w:numPr>
+        <w:shd w:val="clear" w:color="auto" w:fill="FFFFFF"/>
+        <w:spacing w:after="0" w:line="240" w:lineRule="auto"/>
+        <w:rPr>
+          <w:rFonts w:ascii="Calibri" w:eastAsia="Times New Roman" w:hAnsi="Calibri" w:cs="Calibri"/>
+          <w:color w:val="000000"/>
+          <w:sz w:val="24"/>
+          <w:szCs w:val="24"/>
+        </w:rPr>
+      </w:pPr>
+      <w:r>
+        <w:rPr>
+          <w:rFonts w:ascii="Calibri" w:eastAsia="Times New Roman" w:hAnsi="Calibri" w:cs="Calibri"/>
+          <w:color w:val="000000"/>
+          <w:sz w:val="24"/>
+          <w:szCs w:val="24"/>
+        </w:rPr>
+        <w:t>.</w:t>
+      </w:r>
+    </w:p>
+    <w:p>
+      <w:pPr>
+        <w:pStyle w:val="ListParagraph"/>
+        <w:numPr>
+          <w:ilvl w:val="0"/>
+          <w:numId w:val="4"/>
+        </w:numPr>
+        <w:shd w:val="clear" w:color="auto" w:fill="FFFFFF"/>
+        <w:spacing w:after="0" w:line="240" w:lineRule="auto"/>
+        <w:rPr>
+          <w:rFonts w:ascii="Calibri" w:eastAsia="Times New Roman" w:hAnsi="Calibri" w:cs="Calibri"/>
+          <w:color w:val="000000"/>
+          <w:sz w:val="24"/>
+          <w:szCs w:val="24"/>
+        </w:rPr>
+      </w:pPr>
+      <w:proofErr w:type="spellStart"/>
+      <w:r>
+        <w:rPr>
+          <w:rFonts w:ascii="Calibri" w:eastAsia="Times New Roman" w:hAnsi="Calibri" w:cs="Calibri"/>
+          <w:color w:val="000000"/>
+          <w:sz w:val="24"/>
+          <w:szCs w:val="24"/>
+        </w:rPr>
+        <w:t>Arshia</w:t>
+      </w:r>
+      <w:proofErr w:type="spellEnd"/>
+      <w:r>
+        <w:rPr>
+          <w:rFonts w:ascii="Calibri" w:eastAsia="Times New Roman" w:hAnsi="Calibri" w:cs="Calibri"/>
+          <w:color w:val="000000"/>
+          <w:sz w:val="24"/>
+          <w:szCs w:val="24"/>
+        </w:rPr>
+        <w:t xml:space="preserve"> </w:t>
+      </w:r>
+      <w:proofErr w:type="spellStart"/>
+      <w:r>
+        <w:rPr>
+          <w:rFonts w:ascii="Calibri" w:eastAsia="Times New Roman" w:hAnsi="Calibri" w:cs="Calibri"/>
+          <w:color w:val="000000"/>
+          <w:sz w:val="24"/>
+          <w:szCs w:val="24"/>
+        </w:rPr>
+        <w:t>Barootkoob</w:t>
+      </w:r>
+      <w:proofErr w:type="spellEnd"/>
+      <w:r>
+        <w:rPr>
+          <w:rFonts w:ascii="Calibri" w:eastAsia="Times New Roman" w:hAnsi="Calibri" w:cs="Calibri"/>
+          <w:color w:val="000000"/>
+          <w:sz w:val="24"/>
+          <w:szCs w:val="24"/>
+        </w:rPr>
+        <w:t xml:space="preserve"> </w:t>
+      </w:r>
+      <w:proofErr w:type="spellStart"/>
+      <w:r>
+        <w:rPr>
+          <w:rFonts w:ascii="Calibri" w:eastAsia="Times New Roman" w:hAnsi="Calibri" w:cs="Calibri"/>
+          <w:color w:val="000000"/>
+          <w:sz w:val="24"/>
+          <w:szCs w:val="24"/>
+        </w:rPr>
+        <w:t>Dezfooli</w:t>
+      </w:r>
+      <w:proofErr w:type="spellEnd"/>
+      <w:r>
+        <w:rPr>
+          <w:rFonts w:ascii="Calibri" w:eastAsia="Times New Roman" w:hAnsi="Calibri" w:cs="Calibri"/>
+          <w:color w:val="000000"/>
+          <w:sz w:val="24"/>
+          <w:szCs w:val="24"/>
+        </w:rPr>
+        <w:t xml:space="preserve">, </w:t>
+      </w:r>
+      <w:proofErr w:type="spellStart"/>
+      <w:r>
+        <w:rPr>
+          <w:rFonts w:ascii="Calibri" w:eastAsia="Times New Roman" w:hAnsi="Calibri" w:cs="Calibri"/>
+          <w:color w:val="000000"/>
+          <w:sz w:val="24"/>
+          <w:szCs w:val="24"/>
+        </w:rPr>
+        <w:t>Dipak</w:t>
+      </w:r>
+      <w:proofErr w:type="spellEnd"/>
+      <w:r>
+        <w:rPr>
+          <w:rFonts w:ascii="Calibri" w:eastAsia="Times New Roman" w:hAnsi="Calibri" w:cs="Calibri"/>
+          <w:color w:val="000000"/>
+          <w:sz w:val="24"/>
+          <w:szCs w:val="24"/>
+        </w:rPr>
+        <w:t xml:space="preserve"> Prasad Kushwaha, Aayush Mishra.</w:t>
+      </w:r>
+    </w:p>
+    <w:p>
+      <w:pPr>
+        <w:pStyle w:val="ListParagraph"/>
+        <w:numPr>
+          <w:ilvl w:val="0"/>
+          <w:numId w:val="4"/>
+        </w:numPr>
+        <w:shd w:val="clear" w:color="auto" w:fill="FFFFFF"/>
+        <w:spacing w:after="0" w:line="240" w:lineRule="auto"/>
+        <w:rPr>
+          <w:rFonts w:ascii="Calibri" w:eastAsia="Times New Roman" w:hAnsi="Calibri" w:cs="Calibri"/>
+          <w:color w:val="000000"/>
+          <w:sz w:val="24"/>
+          <w:szCs w:val="24"/>
+        </w:rPr>
+      </w:pPr>
+      <w:r>
+        <w:rPr>
+          <w:rFonts w:ascii="Calibri" w:eastAsia="Times New Roman" w:hAnsi="Calibri" w:cs="Calibri"/>
+          <w:color w:val="000000"/>
+          <w:sz w:val="24"/>
+          <w:szCs w:val="24"/>
+        </w:rPr>
+        <w:t xml:space="preserve">Chloe </w:t>
+      </w:r>
+      <w:proofErr w:type="spellStart"/>
+      <w:r>
+        <w:rPr>
+          <w:rFonts w:ascii="Calibri" w:eastAsia="Times New Roman" w:hAnsi="Calibri" w:cs="Calibri"/>
+          <w:color w:val="000000"/>
+          <w:sz w:val="24"/>
+          <w:szCs w:val="24"/>
+        </w:rPr>
+        <w:t>Quijano</w:t>
+      </w:r>
+      <w:proofErr w:type="spellEnd"/>
+      <w:r>
+        <w:rPr>
+          <w:rFonts w:ascii="Calibri" w:eastAsia="Times New Roman" w:hAnsi="Calibri" w:cs="Calibri"/>
+          <w:color w:val="000000"/>
+          <w:sz w:val="24"/>
+          <w:szCs w:val="24"/>
+        </w:rPr>
+        <w:t xml:space="preserve">, </w:t>
+      </w:r>
+      <w:proofErr w:type="spellStart"/>
+      <w:r>
+        <w:rPr>
+          <w:rFonts w:ascii="Calibri" w:eastAsia="Times New Roman" w:hAnsi="Calibri" w:cs="Calibri"/>
+          <w:color w:val="000000"/>
+          <w:sz w:val="24"/>
+          <w:szCs w:val="24"/>
+        </w:rPr>
+        <w:t>Ibeh</w:t>
+      </w:r>
+      <w:proofErr w:type="spellEnd"/>
+      <w:r>
+        <w:rPr>
+          <w:rFonts w:ascii="Calibri" w:eastAsia="Times New Roman" w:hAnsi="Calibri" w:cs="Calibri"/>
+          <w:color w:val="000000"/>
+          <w:sz w:val="24"/>
+          <w:szCs w:val="24"/>
+        </w:rPr>
+        <w:t xml:space="preserve"> Mary-Anne, </w:t>
+      </w:r>
+      <w:proofErr w:type="spellStart"/>
+      <w:r>
+        <w:rPr>
+          <w:rFonts w:ascii="Calibri" w:eastAsia="Times New Roman" w:hAnsi="Calibri" w:cs="Calibri"/>
+          <w:color w:val="000000"/>
+          <w:sz w:val="24"/>
+          <w:szCs w:val="24"/>
+        </w:rPr>
+        <w:t>Fahima</w:t>
+      </w:r>
+      <w:proofErr w:type="spellEnd"/>
+      <w:r>
+        <w:rPr>
+          <w:rFonts w:ascii="Calibri" w:eastAsia="Times New Roman" w:hAnsi="Calibri" w:cs="Calibri"/>
+          <w:color w:val="000000"/>
+          <w:sz w:val="24"/>
+          <w:szCs w:val="24"/>
+        </w:rPr>
+        <w:t xml:space="preserve"> </w:t>
+      </w:r>
+      <w:proofErr w:type="spellStart"/>
+      <w:r>
+        <w:rPr>
+          <w:rFonts w:ascii="Calibri" w:eastAsia="Times New Roman" w:hAnsi="Calibri" w:cs="Calibri"/>
+          <w:color w:val="000000"/>
+          <w:sz w:val="24"/>
+          <w:szCs w:val="24"/>
+        </w:rPr>
+        <w:t>Nawshin</w:t>
+      </w:r>
+      <w:proofErr w:type="spellEnd"/>
+      <w:r>
+        <w:rPr>
+          <w:rFonts w:ascii="Calibri" w:eastAsia="Times New Roman" w:hAnsi="Calibri" w:cs="Calibri"/>
+          <w:color w:val="000000"/>
+          <w:sz w:val="24"/>
+          <w:szCs w:val="24"/>
+        </w:rPr>
+        <w:t>.</w:t>
+      </w:r>
+    </w:p>
+    <w:p>
+      <w:pPr>
+        <w:pStyle w:val="ListParagraph"/>
+        <w:numPr>
+          <w:ilvl w:val="0"/>
+          <w:numId w:val="4"/>
+        </w:numPr>
+        <w:shd w:val="clear" w:color="auto" w:fill="FFFFFF"/>
+        <w:spacing w:after="0" w:line="240" w:lineRule="auto"/>
+        <w:rPr>
+          <w:rFonts w:ascii="Calibri" w:eastAsia="Times New Roman" w:hAnsi="Calibri" w:cs="Calibri"/>
+          <w:color w:val="000000"/>
+          <w:sz w:val="24"/>
+          <w:szCs w:val="24"/>
+        </w:rPr>
+      </w:pPr>
+      <w:r>
+        <w:rPr>
+          <w:rFonts w:ascii="Calibri" w:eastAsia="Times New Roman" w:hAnsi="Calibri" w:cs="Calibri"/>
+          <w:color w:val="000000"/>
+          <w:sz w:val="24"/>
+          <w:szCs w:val="24"/>
+        </w:rPr>
+        <w:t>.</w:t>
+      </w:r>
+    </w:p>
+    <w:p>
+      <w:pPr>
+        <w:pStyle w:val="ListParagraph"/>
+        <w:numPr>
+          <w:ilvl w:val="0"/>
+          <w:numId w:val="4"/>
+        </w:numPr>
+        <w:shd w:val="clear" w:color="auto" w:fill="FFFFFF"/>
+        <w:spacing w:after="0" w:line="240" w:lineRule="auto"/>
+        <w:rPr>
+          <w:rFonts w:ascii="Calibri" w:eastAsia="Times New Roman" w:hAnsi="Calibri" w:cs="Calibri"/>
+          <w:color w:val="000000"/>
+          <w:sz w:val="24"/>
+          <w:szCs w:val="24"/>
+        </w:rPr>
+      </w:pPr>
+      <w:r>
+        <w:rPr>
+          <w:rFonts w:ascii="Calibri" w:eastAsia="Times New Roman" w:hAnsi="Calibri" w:cs="Calibri"/>
+          <w:color w:val="000000"/>
+          <w:sz w:val="24"/>
+          <w:szCs w:val="24"/>
+        </w:rPr>
+        <w:t>.</w:t>
+      </w:r>
+    </w:p>
+    <w:p>
+      <w:pPr>
+        <w:pStyle w:val="ListParagraph"/>
+        <w:numPr>
+          <w:ilvl w:val="0"/>
+          <w:numId w:val="4"/>
+        </w:numPr>
+        <w:shd w:val="clear" w:color="auto" w:fill="FFFFFF"/>
+        <w:spacing w:after="0" w:line="240" w:lineRule="auto"/>
+        <w:rPr>
+          <w:rFonts w:ascii="Calibri" w:eastAsia="Times New Roman" w:hAnsi="Calibri" w:cs="Calibri"/>
+          <w:color w:val="000000"/>
+          <w:sz w:val="24"/>
+          <w:szCs w:val="24"/>
+        </w:rPr>
+      </w:pPr>
+      <w:r>
+        <w:t>.</w:t>
+      </w:r>
+    </w:p>
+    <w:p>
+      <w:pPr>
+        <w:pStyle w:val="ListParagraph"/>
+        <w:numPr>
+          <w:ilvl w:val="0"/>
+          <w:numId w:val="4"/>
+        </w:numPr>
+        <w:shd w:val="clear" w:color="auto" w:fill="FFFFFF"/>
+        <w:spacing w:after="0" w:line="240" w:lineRule="auto"/>
+        <w:rPr>
+          <w:rFonts w:ascii="Calibri" w:eastAsia="Times New Roman" w:hAnsi="Calibri" w:cs="Calibri"/>
+          <w:color w:val="000000"/>
+          <w:sz w:val="24"/>
+          <w:szCs w:val="24"/>
+        </w:rPr>
+      </w:pPr>
+      <w:r>
+        <w:rPr>
+          <w:rFonts w:ascii="Calibri" w:eastAsia="Times New Roman" w:hAnsi="Calibri" w:cs="Calibri"/>
+          <w:color w:val="000000"/>
+          <w:sz w:val="24"/>
+          <w:szCs w:val="24"/>
+        </w:rPr>
+        <w:t>.</w:t>
+      </w:r>
+    </w:p>
+    <w:p>
+      <w:pPr>
+        <w:pStyle w:val="ListParagraph"/>
+        <w:numPr>
+          <w:ilvl w:val="0"/>
+          <w:numId w:val="4"/>
+        </w:numPr>
+        <w:shd w:val="clear" w:color="auto" w:fill="FFFFFF"/>
+        <w:spacing w:after="0" w:line="240" w:lineRule="auto"/>
+        <w:rPr>
+          <w:rFonts w:ascii="Calibri" w:eastAsia="Times New Roman" w:hAnsi="Calibri" w:cs="Calibri"/>
+          <w:color w:val="000000"/>
+          <w:sz w:val="24"/>
+          <w:szCs w:val="24"/>
+        </w:rPr>
+      </w:pPr>
+      <w:r>
+        <w:rPr>
+          <w:rFonts w:ascii="Calibri" w:eastAsia="Times New Roman" w:hAnsi="Calibri" w:cs="Calibri"/>
+          <w:color w:val="000000"/>
+          <w:sz w:val="24"/>
+          <w:szCs w:val="24"/>
+        </w:rPr>
+        <w:t>.</w:t>
+      </w:r>
+    </w:p>
+    <w:p>
+      <w:pPr>
+        <w:pStyle w:val="ListParagraph"/>
+        <w:numPr>
+          <w:ilvl w:val="0"/>
+          <w:numId w:val="4"/>
+        </w:numPr>
+        <w:shd w:val="clear" w:color="auto" w:fill="FFFFFF"/>
+        <w:spacing w:after="0" w:line="240" w:lineRule="auto"/>
+        <w:rPr>
+          <w:rFonts w:ascii="Calibri" w:eastAsia="Times New Roman" w:hAnsi="Calibri" w:cs="Calibri"/>
+          <w:color w:val="000000"/>
+          <w:sz w:val="24"/>
+          <w:szCs w:val="24"/>
+          <w:lang w:val="fr-FR"/>
+        </w:rPr>
+      </w:pPr>
+      <w:r>
+        <w:rPr>
+          <w:rFonts w:ascii="Calibri" w:eastAsia="Times New Roman" w:hAnsi="Calibri" w:cs="Calibri"/>
+          <w:color w:val="000000"/>
+          <w:sz w:val="24"/>
+          <w:szCs w:val="24"/>
+          <w:lang w:val="fr-FR"/>
+        </w:rPr>
+        <w:t>.</w:t>
+      </w:r>
+    </w:p>
+    <w:p>
+      <w:pPr>
+        <w:pStyle w:val="ListParagraph"/>
+        <w:numPr>
+          <w:ilvl w:val="0"/>
+          <w:numId w:val="4"/>
+        </w:numPr>
+        <w:shd w:val="clear" w:color="auto" w:fill="FFFFFF"/>
+        <w:spacing w:after="0" w:line="240" w:lineRule="auto"/>
+        <w:rPr>
+          <w:rFonts w:ascii="Calibri" w:eastAsia="Times New Roman" w:hAnsi="Calibri" w:cs="Calibri"/>
+          <w:color w:val="000000"/>
+          <w:sz w:val="24"/>
+          <w:szCs w:val="24"/>
+          <w:lang w:val="fr-FR"/>
+        </w:rPr>
+      </w:pPr>
+      <w:r>
+        <w:rPr>
+          <w:rFonts w:ascii="Calibri" w:eastAsia="Times New Roman" w:hAnsi="Calibri" w:cs="Calibri"/>
+          <w:color w:val="000000"/>
+          <w:sz w:val="24"/>
+          <w:szCs w:val="24"/>
+          <w:lang w:val="fr-FR"/>
+        </w:rPr>
+        <w:t>.</w:t>
+      </w:r>
+    </w:p>
+    <w:p>
+      <w:pPr>
+        <w:pStyle w:val="ListParagraph"/>
+        <w:numPr>
+          <w:ilvl w:val="0"/>
+          <w:numId w:val="4"/>
+        </w:numPr>
+        <w:shd w:val="clear" w:color="auto" w:fill="FFFFFF"/>
+        <w:spacing w:after="0" w:line="240" w:lineRule="auto"/>
+        <w:rPr>
+          <w:rFonts w:ascii="Calibri" w:eastAsia="Times New Roman" w:hAnsi="Calibri" w:cs="Calibri"/>
+          <w:color w:val="000000"/>
+          <w:sz w:val="24"/>
+          <w:szCs w:val="24"/>
+        </w:rPr>
+      </w:pPr>
+      <w:r>
+        <w:rPr>
+          <w:rFonts w:ascii="Calibri" w:eastAsia="Times New Roman" w:hAnsi="Calibri" w:cs="Calibri"/>
+          <w:color w:val="000000"/>
+          <w:sz w:val="24"/>
+          <w:szCs w:val="24"/>
+        </w:rPr>
+        <w:t>.</w:t>
+      </w:r>
+    </w:p>
+    <w:p>
+      <w:pPr>
+        <w:pStyle w:val="ListParagraph"/>
+        <w:numPr>
+          <w:ilvl w:val="0"/>
+          <w:numId w:val="4"/>
+        </w:numPr>
+        <w:shd w:val="clear" w:color="auto" w:fill="FFFFFF"/>
+        <w:spacing w:after="0" w:line="240" w:lineRule="auto"/>
+        <w:rPr>
+          <w:rFonts w:ascii="Calibri" w:eastAsia="Times New Roman" w:hAnsi="Calibri" w:cs="Calibri"/>
+          <w:color w:val="000000"/>
+          <w:sz w:val="24"/>
+          <w:szCs w:val="24"/>
+        </w:rPr>
+      </w:pPr>
+      <w:r>
+        <w:rPr>
+          <w:rFonts w:ascii="Calibri" w:eastAsia="Times New Roman" w:hAnsi="Calibri" w:cs="Calibri"/>
+          <w:color w:val="000000"/>
+          <w:sz w:val="24"/>
+          <w:szCs w:val="24"/>
+        </w:rPr>
+        <w:t>.</w:t>
+      </w:r>
+    </w:p>
+    <w:p>
+      <w:pPr>
+        <w:pStyle w:val="ListParagraph"/>
+        <w:numPr>
+          <w:ilvl w:val="0"/>
+          <w:numId w:val="4"/>
+        </w:numPr>
+        <w:shd w:val="clear" w:color="auto" w:fill="FFFFFF"/>
+        <w:spacing w:after="0" w:line="240" w:lineRule="auto"/>
+        <w:rPr>
+          <w:rFonts w:ascii="Calibri" w:eastAsia="Times New Roman" w:hAnsi="Calibri" w:cs="Calibri"/>
+          <w:color w:val="000000"/>
+          <w:sz w:val="24"/>
+          <w:szCs w:val="24"/>
+        </w:rPr>
+      </w:pPr>
+      <w:bookmarkStart w:id="0" w:name="_GoBack"/>
+      <w:r>
+        <w:rPr>
+          <w:rFonts w:ascii="Calibri" w:eastAsia="Times New Roman" w:hAnsi="Calibri" w:cs="Calibri"/>
+          <w:color w:val="000000"/>
+          <w:sz w:val="24"/>
+          <w:szCs w:val="24"/>
+        </w:rPr>
+        <w:t xml:space="preserve">Arvin Armand, Arvin </w:t>
+      </w:r>
+      <w:proofErr w:type="spellStart"/>
+      <w:r>
+        <w:rPr>
+          <w:rFonts w:ascii="Calibri" w:eastAsia="Times New Roman" w:hAnsi="Calibri" w:cs="Calibri"/>
+          <w:color w:val="000000"/>
+          <w:sz w:val="24"/>
+          <w:szCs w:val="24"/>
+        </w:rPr>
+        <w:t>Salehi</w:t>
+      </w:r>
+      <w:proofErr w:type="spellEnd"/>
+      <w:r>
+        <w:rPr>
+          <w:rFonts w:ascii="Calibri" w:eastAsia="Times New Roman" w:hAnsi="Calibri" w:cs="Calibri"/>
+          <w:color w:val="000000"/>
+          <w:sz w:val="24"/>
+          <w:szCs w:val="24"/>
+        </w:rPr>
+        <w:t xml:space="preserve">, </w:t>
+      </w:r>
+      <w:proofErr w:type="spellStart"/>
+      <w:r>
+        <w:rPr>
+          <w:rFonts w:ascii="Calibri" w:eastAsia="Times New Roman" w:hAnsi="Calibri" w:cs="Calibri"/>
+          <w:color w:val="000000"/>
+          <w:sz w:val="24"/>
+          <w:szCs w:val="24"/>
+        </w:rPr>
+        <w:t>Mahtab</w:t>
+      </w:r>
+      <w:proofErr w:type="spellEnd"/>
+      <w:r>
+        <w:rPr>
+          <w:rFonts w:ascii="Calibri" w:eastAsia="Times New Roman" w:hAnsi="Calibri" w:cs="Calibri"/>
+          <w:color w:val="000000"/>
+          <w:sz w:val="24"/>
+          <w:szCs w:val="24"/>
+        </w:rPr>
+        <w:t xml:space="preserve"> </w:t>
+      </w:r>
+      <w:proofErr w:type="spellStart"/>
+      <w:r>
+        <w:rPr>
+          <w:rFonts w:ascii="Calibri" w:eastAsia="Times New Roman" w:hAnsi="Calibri" w:cs="Calibri"/>
+          <w:color w:val="000000"/>
+          <w:sz w:val="24"/>
+          <w:szCs w:val="24"/>
+        </w:rPr>
+        <w:t>Askarzadeh</w:t>
+      </w:r>
+      <w:proofErr w:type="spellEnd"/>
+      <w:r>
+        <w:rPr>
+          <w:rFonts w:ascii="Calibri" w:eastAsia="Times New Roman" w:hAnsi="Calibri" w:cs="Calibri"/>
+          <w:color w:val="000000"/>
+          <w:sz w:val="24"/>
+          <w:szCs w:val="24"/>
+        </w:rPr>
+        <w:t>.</w:t>
+      </w:r>
+    </w:p>
+    <w:bookmarkEnd w:id="0"/>
     <w:p/>
     <w:sectPr>
       <w:pgSz w:w="12240" w:h="15840"/>
@@ -56,7 +596,7 @@
 </file>
 
 <file path=word/numbering.xml><?xml version="1.0" encoding="utf-8"?>
-<w:numbering xmlns:wpc="http://schemas.microsoft.com/office/word/2010/wordprocessingCanvas" xmlns:cx="http://schemas.microsoft.com/office/drawing/2014/chartex" xmlns:cx1="http://schemas.microsoft.com/office/drawing/2015/9/8/chartex" xmlns:cx2="http://schemas.microsoft.com/office/drawing/2015/10/21/chartex" xmlns:cx3="http://schemas.microsoft.com/office/drawing/2016/5/9/chartex" xmlns:cx4="http://schemas.microsoft.com/office/drawing/2016/5/10/chartex" xmlns:cx5="http://schemas.microsoft.com/office/drawing/2016/5/11/chartex" xmlns:cx6="http://schemas.microsoft.com/office/drawing/2016/5/12/chartex" xmlns:cx7="http://schemas.microsoft.com/office/drawing/2016/5/13/chartex" xmlns:cx8="http://schemas.microsoft.com/office/drawing/2016/5/14/chartex" xmlns:mc="http://schemas.openxmlformats.org/markup-compatibility/2006" xmlns:aink="http://schemas.microsoft.com/office/drawing/2016/ink" xmlns:am3d="http://schemas.microsoft.com/office/drawing/2017/model3d" xmlns:o="urn:schemas-microsoft-com:office:office" xmlns:oel="http://schemas.microsoft.com/office/2019/extlst" xmlns:r="http://schemas.openxmlformats.org/officeDocument/2006/relationships" xmlns:m="http://schemas.openxmlformats.org/officeDocument/2006/math" xmlns:v="urn:schemas-microsoft-com:vml" xmlns:wp14="http://schemas.microsoft.com/office/word/2010/wordprocessingDrawing" xmlns:wp="http://schemas.openxmlformats.org/drawingml/2006/wordprocessingDrawing" xmlns:w10="urn:schemas-microsoft-com:office:word" xmlns:w="http://schemas.openxmlformats.org/wordprocessingml/2006/main" xmlns:w14="http://schemas.microsoft.com/office/word/2010/wordml" xmlns:w15="http://schemas.microsoft.com/office/word/2012/wordml" xmlns:w16cex="http://schemas.microsoft.com/office/word/2018/wordml/cex" xmlns:w16cid="http://schemas.microsoft.com/office/word/2016/wordml/cid" xmlns:w16="http://schemas.microsoft.com/office/word/2018/wordml" xmlns:w16sdtdh="http://schemas.microsoft.com/office/word/2020/wordml/sdtdatahash" xmlns:w16se="http://schemas.microsoft.com/office/word/2015/wordml/symex" xmlns:wpg="http://schemas.microsoft.com/office/word/2010/wordprocessingGroup" xmlns:wpi="http://schemas.microsoft.com/office/word/2010/wordprocessingInk" xmlns:wne="http://schemas.microsoft.com/office/word/2006/wordml" xmlns:wps="http://schemas.microsoft.com/office/word/2010/wordprocessingShape" mc:Ignorable="w14 w15 w16se w16cid w16 w16cex w16sdtdh wp14">
+<w:numbering xmlns:wpc="http://schemas.microsoft.com/office/word/2010/wordprocessingCanvas" xmlns:cx="http://schemas.microsoft.com/office/drawing/2014/chartex" xmlns:cx1="http://schemas.microsoft.com/office/drawing/2015/9/8/chartex" xmlns:mc="http://schemas.openxmlformats.org/markup-compatibility/2006" xmlns:o="urn:schemas-microsoft-com:office:office" xmlns:r="http://schemas.openxmlformats.org/officeDocument/2006/relationships" xmlns:m="http://schemas.openxmlformats.org/officeDocument/2006/math" xmlns:v="urn:schemas-microsoft-com:vml" xmlns:wp14="http://schemas.microsoft.com/office/word/2010/wordprocessingDrawing" xmlns:wp="http://schemas.openxmlformats.org/drawingml/2006/wordprocessingDrawing" xmlns:w10="urn:schemas-microsoft-com:office:word" xmlns:w="http://schemas.openxmlformats.org/wordprocessingml/2006/main" xmlns:w14="http://schemas.microsoft.com/office/word/2010/wordml" xmlns:w15="http://schemas.microsoft.com/office/word/2012/wordml" xmlns:w16se="http://schemas.microsoft.com/office/word/2015/wordml/symex" xmlns:wpg="http://schemas.microsoft.com/office/word/2010/wordprocessingGroup" xmlns:wpi="http://schemas.microsoft.com/office/word/2010/wordprocessingInk" xmlns:wne="http://schemas.microsoft.com/office/word/2006/wordml" xmlns:wps="http://schemas.microsoft.com/office/word/2010/wordprocessingShape" mc:Ignorable="w14 w15 w16se wp14">
   <w:abstractNum w:abstractNumId="0" w15:restartNumberingAfterBreak="0">
     <w:nsid w:val="075D36AB"/>
     <w:multiLevelType w:val="hybridMultilevel"/>
@@ -147,6 +687,184 @@
     </w:lvl>
   </w:abstractNum>
   <w:abstractNum w:abstractNumId="1" w15:restartNumberingAfterBreak="0">
+    <w:nsid w:val="0CAD7FE7"/>
+    <w:multiLevelType w:val="hybridMultilevel"/>
+    <w:tmpl w:val="FC726B68"/>
+    <w:lvl w:ilvl="0" w:tplc="0409000F">
+      <w:start w:val="1"/>
+      <w:numFmt w:val="decimal"/>
+      <w:lvlText w:val="%1."/>
+      <w:lvlJc w:val="left"/>
+      <w:pPr>
+        <w:ind w:left="720" w:hanging="360"/>
+      </w:pPr>
+      <w:rPr>
+        <w:rFonts w:hint="default"/>
+      </w:rPr>
+    </w:lvl>
+    <w:lvl w:ilvl="1" w:tplc="04090019" w:tentative="1">
+      <w:start w:val="1"/>
+      <w:numFmt w:val="lowerLetter"/>
+      <w:lvlText w:val="%2."/>
+      <w:lvlJc w:val="left"/>
+      <w:pPr>
+        <w:ind w:left="1440" w:hanging="360"/>
+      </w:pPr>
+    </w:lvl>
+    <w:lvl w:ilvl="2" w:tplc="0409001B" w:tentative="1">
+      <w:start w:val="1"/>
+      <w:numFmt w:val="lowerRoman"/>
+      <w:lvlText w:val="%3."/>
+      <w:lvlJc w:val="right"/>
+      <w:pPr>
+        <w:ind w:left="2160" w:hanging="180"/>
+      </w:pPr>
+    </w:lvl>
+    <w:lvl w:ilvl="3" w:tplc="0409000F" w:tentative="1">
+      <w:start w:val="1"/>
+      <w:numFmt w:val="decimal"/>
+      <w:lvlText w:val="%4."/>
+      <w:lvlJc w:val="left"/>
+      <w:pPr>
+        <w:ind w:left="2880" w:hanging="360"/>
+      </w:pPr>
+    </w:lvl>
+    <w:lvl w:ilvl="4" w:tplc="04090019" w:tentative="1">
+      <w:start w:val="1"/>
+      <w:numFmt w:val="lowerLetter"/>
+      <w:lvlText w:val="%5."/>
+      <w:lvlJc w:val="left"/>
+      <w:pPr>
+        <w:ind w:left="3600" w:hanging="360"/>
+      </w:pPr>
+    </w:lvl>
+    <w:lvl w:ilvl="5" w:tplc="0409001B" w:tentative="1">
+      <w:start w:val="1"/>
+      <w:numFmt w:val="lowerRoman"/>
+      <w:lvlText w:val="%6."/>
+      <w:lvlJc w:val="right"/>
+      <w:pPr>
+        <w:ind w:left="4320" w:hanging="180"/>
+      </w:pPr>
+    </w:lvl>
+    <w:lvl w:ilvl="6" w:tplc="0409000F" w:tentative="1">
+      <w:start w:val="1"/>
+      <w:numFmt w:val="decimal"/>
+      <w:lvlText w:val="%7."/>
+      <w:lvlJc w:val="left"/>
+      <w:pPr>
+        <w:ind w:left="5040" w:hanging="360"/>
+      </w:pPr>
+    </w:lvl>
+    <w:lvl w:ilvl="7" w:tplc="04090019" w:tentative="1">
+      <w:start w:val="1"/>
+      <w:numFmt w:val="lowerLetter"/>
+      <w:lvlText w:val="%8."/>
+      <w:lvlJc w:val="left"/>
+      <w:pPr>
+        <w:ind w:left="5760" w:hanging="360"/>
+      </w:pPr>
+    </w:lvl>
+    <w:lvl w:ilvl="8" w:tplc="0409001B" w:tentative="1">
+      <w:start w:val="1"/>
+      <w:numFmt w:val="lowerRoman"/>
+      <w:lvlText w:val="%9."/>
+      <w:lvlJc w:val="right"/>
+      <w:pPr>
+        <w:ind w:left="6480" w:hanging="180"/>
+      </w:pPr>
+    </w:lvl>
+  </w:abstractNum>
+  <w:abstractNum w:abstractNumId="2" w15:restartNumberingAfterBreak="0">
+    <w:nsid w:val="56C3339F"/>
+    <w:multiLevelType w:val="hybridMultilevel"/>
+    <w:tmpl w:val="3310458E"/>
+    <w:lvl w:ilvl="0" w:tplc="0409000F">
+      <w:start w:val="1"/>
+      <w:numFmt w:val="decimal"/>
+      <w:lvlText w:val="%1."/>
+      <w:lvlJc w:val="left"/>
+      <w:pPr>
+        <w:ind w:left="720" w:hanging="360"/>
+      </w:pPr>
+      <w:rPr>
+        <w:rFonts w:hint="default"/>
+      </w:rPr>
+    </w:lvl>
+    <w:lvl w:ilvl="1" w:tplc="04090019" w:tentative="1">
+      <w:start w:val="1"/>
+      <w:numFmt w:val="lowerLetter"/>
+      <w:lvlText w:val="%2."/>
+      <w:lvlJc w:val="left"/>
+      <w:pPr>
+        <w:ind w:left="1440" w:hanging="360"/>
+      </w:pPr>
+    </w:lvl>
+    <w:lvl w:ilvl="2" w:tplc="0409001B" w:tentative="1">
+      <w:start w:val="1"/>
+      <w:numFmt w:val="lowerRoman"/>
+      <w:lvlText w:val="%3."/>
+      <w:lvlJc w:val="right"/>
+      <w:pPr>
+        <w:ind w:left="2160" w:hanging="180"/>
+      </w:pPr>
+    </w:lvl>
+    <w:lvl w:ilvl="3" w:tplc="0409000F" w:tentative="1">
+      <w:start w:val="1"/>
+      <w:numFmt w:val="decimal"/>
+      <w:lvlText w:val="%4."/>
+      <w:lvlJc w:val="left"/>
+      <w:pPr>
+        <w:ind w:left="2880" w:hanging="360"/>
+      </w:pPr>
+    </w:lvl>
+    <w:lvl w:ilvl="4" w:tplc="04090019" w:tentative="1">
+      <w:start w:val="1"/>
+      <w:numFmt w:val="lowerLetter"/>
+      <w:lvlText w:val="%5."/>
+      <w:lvlJc w:val="left"/>
+      <w:pPr>
+        <w:ind w:left="3600" w:hanging="360"/>
+      </w:pPr>
+    </w:lvl>
+    <w:lvl w:ilvl="5" w:tplc="0409001B" w:tentative="1">
+      <w:start w:val="1"/>
+      <w:numFmt w:val="lowerRoman"/>
+      <w:lvlText w:val="%6."/>
+      <w:lvlJc w:val="right"/>
+      <w:pPr>
+        <w:ind w:left="4320" w:hanging="180"/>
+      </w:pPr>
+    </w:lvl>
+    <w:lvl w:ilvl="6" w:tplc="0409000F" w:tentative="1">
+      <w:start w:val="1"/>
+      <w:numFmt w:val="decimal"/>
+      <w:lvlText w:val="%7."/>
+      <w:lvlJc w:val="left"/>
+      <w:pPr>
+        <w:ind w:left="5040" w:hanging="360"/>
+      </w:pPr>
+    </w:lvl>
+    <w:lvl w:ilvl="7" w:tplc="04090019" w:tentative="1">
+      <w:start w:val="1"/>
+      <w:numFmt w:val="lowerLetter"/>
+      <w:lvlText w:val="%8."/>
+      <w:lvlJc w:val="left"/>
+      <w:pPr>
+        <w:ind w:left="5760" w:hanging="360"/>
+      </w:pPr>
+    </w:lvl>
+    <w:lvl w:ilvl="8" w:tplc="0409001B" w:tentative="1">
+      <w:start w:val="1"/>
+      <w:numFmt w:val="lowerRoman"/>
+      <w:lvlText w:val="%9."/>
+      <w:lvlJc w:val="right"/>
+      <w:pPr>
+        <w:ind w:left="6480" w:hanging="180"/>
+      </w:pPr>
+    </w:lvl>
+  </w:abstractNum>
+  <w:abstractNum w:abstractNumId="3" w15:restartNumberingAfterBreak="0">
     <w:nsid w:val="7CA046BD"/>
     <w:multiLevelType w:val="hybridMultilevel"/>
     <w:tmpl w:val="ADECBE44"/>
@@ -235,17 +953,23 @@
       </w:pPr>
     </w:lvl>
   </w:abstractNum>
-  <w:num w:numId="1" w16cid:durableId="114251500">
+  <w:num w:numId="1">
+    <w:abstractNumId w:val="3"/>
+  </w:num>
+  <w:num w:numId="2">
+    <w:abstractNumId w:val="0"/>
+  </w:num>
+  <w:num w:numId="3">
+    <w:abstractNumId w:val="2"/>
+  </w:num>
+  <w:num w:numId="4">
     <w:abstractNumId w:val="1"/>
-  </w:num>
-  <w:num w:numId="2" w16cid:durableId="1105688357">
-    <w:abstractNumId w:val="0"/>
   </w:num>
 </w:numbering>
 </file>
 
 <file path=word/styles.xml><?xml version="1.0" encoding="utf-8"?>
-<w:styles xmlns:mc="http://schemas.openxmlformats.org/markup-compatibility/2006" xmlns:r="http://schemas.openxmlformats.org/officeDocument/2006/relationships" xmlns:w="http://schemas.openxmlformats.org/wordprocessingml/2006/main" xmlns:w14="http://schemas.microsoft.com/office/word/2010/wordml" xmlns:w15="http://schemas.microsoft.com/office/word/2012/wordml" xmlns:w16cex="http://schemas.microsoft.com/office/word/2018/wordml/cex" xmlns:w16cid="http://schemas.microsoft.com/office/word/2016/wordml/cid" xmlns:w16="http://schemas.microsoft.com/office/word/2018/wordml" xmlns:w16sdtdh="http://schemas.microsoft.com/office/word/2020/wordml/sdtdatahash" xmlns:w16se="http://schemas.microsoft.com/office/word/2015/wordml/symex" mc:Ignorable="w14 w15 w16se w16cid w16 w16cex w16sdtdh">
+<w:styles xmlns:mc="http://schemas.openxmlformats.org/markup-compatibility/2006" xmlns:r="http://schemas.openxmlformats.org/officeDocument/2006/relationships" xmlns:w="http://schemas.openxmlformats.org/wordprocessingml/2006/main" xmlns:w14="http://schemas.microsoft.com/office/word/2010/wordml" xmlns:w15="http://schemas.microsoft.com/office/word/2012/wordml" xmlns:w16se="http://schemas.microsoft.com/office/word/2015/wordml/symex" mc:Ignorable="w14 w15 w16se">
   <w:docDefaults>
     <w:rPrDefault>
       <w:rPr>
@@ -261,7 +985,7 @@
       </w:pPr>
     </w:pPrDefault>
   </w:docDefaults>
-  <w:latentStyles w:defLockedState="0" w:defUIPriority="99" w:defSemiHidden="0" w:defUnhideWhenUsed="0" w:defQFormat="0" w:count="376">
+  <w:latentStyles w:defLockedState="0" w:defUIPriority="99" w:defSemiHidden="0" w:defUnhideWhenUsed="0" w:defQFormat="0" w:count="371">
     <w:lsdException w:name="Normal" w:uiPriority="0" w:qFormat="1"/>
     <w:lsdException w:name="heading 1" w:uiPriority="9" w:qFormat="1"/>
     <w:lsdException w:name="heading 2" w:semiHidden="1" w:uiPriority="9" w:unhideWhenUsed="1" w:qFormat="1"/>
@@ -633,11 +1357,6 @@
     <w:lsdException w:name="List Table 5 Dark Accent 6" w:uiPriority="50"/>
     <w:lsdException w:name="List Table 6 Colorful Accent 6" w:uiPriority="51"/>
     <w:lsdException w:name="List Table 7 Colorful Accent 6" w:uiPriority="52"/>
-    <w:lsdException w:name="Mention" w:semiHidden="1" w:unhideWhenUsed="1"/>
-    <w:lsdException w:name="Smart Hyperlink" w:semiHidden="1" w:unhideWhenUsed="1"/>
-    <w:lsdException w:name="Hashtag" w:semiHidden="1" w:unhideWhenUsed="1"/>
-    <w:lsdException w:name="Unresolved Mention" w:semiHidden="1" w:unhideWhenUsed="1"/>
-    <w:lsdException w:name="Smart Link" w:semiHidden="1" w:unhideWhenUsed="1"/>
   </w:latentStyles>
   <w:style w:type="paragraph" w:default="1" w:styleId="Normal">
     <w:name w:val="Normal"/>

</xml_diff>

<commit_message>
Updated assignment2 groups for sep101.
</commit_message>
<xml_diff>
--- a/sep101/Assignments/Assignment2/Assignment2_Groups.docx
+++ b/sep101/Assignments/Assignment2/Assignment2_Groups.docx
@@ -207,7 +207,34 @@
           <w:sz w:val="24"/>
           <w:szCs w:val="24"/>
         </w:rPr>
-        <w:t>.</w:t>
+        <w:t xml:space="preserve">Masuma Begum, </w:t>
+      </w:r>
+      <w:r>
+        <w:rPr>
+          <w:rFonts w:ascii="Calibri" w:eastAsia="Times New Roman" w:hAnsi="Calibri" w:cs="Calibri"/>
+          <w:color w:val="000000"/>
+          <w:sz w:val="24"/>
+          <w:szCs w:val="24"/>
+        </w:rPr>
+        <w:t>Ishika Munjal</w:t>
+      </w:r>
+      <w:r>
+        <w:rPr>
+          <w:rFonts w:ascii="Calibri" w:eastAsia="Times New Roman" w:hAnsi="Calibri" w:cs="Calibri"/>
+          <w:color w:val="000000"/>
+          <w:sz w:val="24"/>
+          <w:szCs w:val="24"/>
+        </w:rPr>
+        <w:t>,</w:t>
+      </w:r>
+      <w:r>
+        <w:rPr>
+          <w:rFonts w:ascii="Calibri" w:eastAsia="Times New Roman" w:hAnsi="Calibri" w:cs="Calibri"/>
+          <w:color w:val="000000"/>
+          <w:sz w:val="24"/>
+          <w:szCs w:val="24"/>
+        </w:rPr>
+        <w:t xml:space="preserve"> Khushi Singh.</w:t>
       </w:r>
     </w:p>
     <w:p>
@@ -941,6 +968,7 @@
     <w:lsdException w:name="HTML Sample" w:semiHidden="1" w:unhideWhenUsed="1"/>
     <w:lsdException w:name="HTML Typewriter" w:semiHidden="1" w:unhideWhenUsed="1"/>
     <w:lsdException w:name="HTML Variable" w:semiHidden="1" w:unhideWhenUsed="1"/>
+    <w:lsdException w:name="Normal Table" w:semiHidden="1" w:unhideWhenUsed="1"/>
     <w:lsdException w:name="annotation subject" w:semiHidden="1" w:unhideWhenUsed="1"/>
     <w:lsdException w:name="No List" w:semiHidden="1" w:unhideWhenUsed="1"/>
     <w:lsdException w:name="Outline List 1" w:semiHidden="1" w:unhideWhenUsed="1"/>
@@ -983,8 +1011,11 @@
     <w:lsdException w:name="Table Contemporary" w:semiHidden="1" w:unhideWhenUsed="1"/>
     <w:lsdException w:name="Table Elegant" w:semiHidden="1" w:unhideWhenUsed="1"/>
     <w:lsdException w:name="Table Professional" w:semiHidden="1" w:unhideWhenUsed="1"/>
+    <w:lsdException w:name="Table Subtle 1" w:semiHidden="1" w:unhideWhenUsed="1"/>
     <w:lsdException w:name="Table Subtle 2" w:semiHidden="1" w:unhideWhenUsed="1"/>
     <w:lsdException w:name="Table Web 1" w:semiHidden="1" w:unhideWhenUsed="1"/>
+    <w:lsdException w:name="Table Web 2" w:semiHidden="1" w:unhideWhenUsed="1"/>
+    <w:lsdException w:name="Table Web 3" w:semiHidden="1" w:unhideWhenUsed="1"/>
     <w:lsdException w:name="Balloon Text" w:semiHidden="1" w:unhideWhenUsed="1"/>
     <w:lsdException w:name="Table Grid" w:uiPriority="39"/>
     <w:lsdException w:name="Table Theme" w:semiHidden="1" w:unhideWhenUsed="1"/>

</xml_diff>

<commit_message>
Updated groups for assignment2 for sep101.
</commit_message>
<xml_diff>
--- a/sep101/Assignments/Assignment2/Assignment2_Groups.docx
+++ b/sep101/Assignments/Assignment2/Assignment2_Groups.docx
@@ -1,6 +1,6 @@
 
 <file path=word/document.xml><?xml version="1.0" encoding="utf-8"?>
-<w:document xmlns:wpc="http://schemas.microsoft.com/office/word/2010/wordprocessingCanvas" xmlns:cx="http://schemas.microsoft.com/office/drawing/2014/chartex" xmlns:cx1="http://schemas.microsoft.com/office/drawing/2015/9/8/chartex" xmlns:mc="http://schemas.openxmlformats.org/markup-compatibility/2006" xmlns:o="urn:schemas-microsoft-com:office:office" xmlns:r="http://schemas.openxmlformats.org/officeDocument/2006/relationships" xmlns:m="http://schemas.openxmlformats.org/officeDocument/2006/math" xmlns:v="urn:schemas-microsoft-com:vml" xmlns:wp14="http://schemas.microsoft.com/office/word/2010/wordprocessingDrawing" xmlns:wp="http://schemas.openxmlformats.org/drawingml/2006/wordprocessingDrawing" xmlns:w10="urn:schemas-microsoft-com:office:word" xmlns:w="http://schemas.openxmlformats.org/wordprocessingml/2006/main" xmlns:w14="http://schemas.microsoft.com/office/word/2010/wordml" xmlns:w15="http://schemas.microsoft.com/office/word/2012/wordml" xmlns:w16se="http://schemas.microsoft.com/office/word/2015/wordml/symex" xmlns:wpg="http://schemas.microsoft.com/office/word/2010/wordprocessingGroup" xmlns:wpi="http://schemas.microsoft.com/office/word/2010/wordprocessingInk" xmlns:wne="http://schemas.microsoft.com/office/word/2006/wordml" xmlns:wps="http://schemas.microsoft.com/office/word/2010/wordprocessingShape" mc:Ignorable="w14 w15 w16se wp14">
+<w:document xmlns:wpc="http://schemas.microsoft.com/office/word/2010/wordprocessingCanvas" xmlns:cx="http://schemas.microsoft.com/office/drawing/2014/chartex" xmlns:cx1="http://schemas.microsoft.com/office/drawing/2015/9/8/chartex" xmlns:cx2="http://schemas.microsoft.com/office/drawing/2015/10/21/chartex" xmlns:cx3="http://schemas.microsoft.com/office/drawing/2016/5/9/chartex" xmlns:cx4="http://schemas.microsoft.com/office/drawing/2016/5/10/chartex" xmlns:cx5="http://schemas.microsoft.com/office/drawing/2016/5/11/chartex" xmlns:cx6="http://schemas.microsoft.com/office/drawing/2016/5/12/chartex" xmlns:cx7="http://schemas.microsoft.com/office/drawing/2016/5/13/chartex" xmlns:cx8="http://schemas.microsoft.com/office/drawing/2016/5/14/chartex" xmlns:mc="http://schemas.openxmlformats.org/markup-compatibility/2006" xmlns:aink="http://schemas.microsoft.com/office/drawing/2016/ink" xmlns:am3d="http://schemas.microsoft.com/office/drawing/2017/model3d" xmlns:o="urn:schemas-microsoft-com:office:office" xmlns:oel="http://schemas.microsoft.com/office/2019/extlst" xmlns:r="http://schemas.openxmlformats.org/officeDocument/2006/relationships" xmlns:m="http://schemas.openxmlformats.org/officeDocument/2006/math" xmlns:v="urn:schemas-microsoft-com:vml" xmlns:wp14="http://schemas.microsoft.com/office/word/2010/wordprocessingDrawing" xmlns:wp="http://schemas.openxmlformats.org/drawingml/2006/wordprocessingDrawing" xmlns:w10="urn:schemas-microsoft-com:office:word" xmlns:w="http://schemas.openxmlformats.org/wordprocessingml/2006/main" xmlns:w14="http://schemas.microsoft.com/office/word/2010/wordml" xmlns:w15="http://schemas.microsoft.com/office/word/2012/wordml" xmlns:w16cex="http://schemas.microsoft.com/office/word/2018/wordml/cex" xmlns:w16cid="http://schemas.microsoft.com/office/word/2016/wordml/cid" xmlns:w16="http://schemas.microsoft.com/office/word/2018/wordml" xmlns:w16sdtdh="http://schemas.microsoft.com/office/word/2020/wordml/sdtdatahash" xmlns:w16se="http://schemas.microsoft.com/office/word/2015/wordml/symex" xmlns:wpg="http://schemas.microsoft.com/office/word/2010/wordprocessingGroup" xmlns:wpi="http://schemas.microsoft.com/office/word/2010/wordprocessingInk" xmlns:wne="http://schemas.microsoft.com/office/word/2006/wordml" xmlns:wps="http://schemas.microsoft.com/office/word/2010/wordprocessingShape" mc:Ignorable="w14 w15 w16se w16cid w16 w16cex w16sdtdh wp14">
   <w:body>
     <w:p>
       <w:pPr>
@@ -58,27 +58,7 @@
           <w:sz w:val="24"/>
           <w:szCs w:val="24"/>
         </w:rPr>
-        <w:t xml:space="preserve">Arian </w:t>
-      </w:r>
-      <w:proofErr w:type="spellStart"/>
-      <w:r>
-        <w:rPr>
-          <w:rFonts w:ascii="Calibri" w:eastAsia="Times New Roman" w:hAnsi="Calibri" w:cs="Calibri"/>
-          <w:color w:val="000000"/>
-          <w:sz w:val="24"/>
-          <w:szCs w:val="24"/>
-        </w:rPr>
-        <w:t>Amiri</w:t>
-      </w:r>
-      <w:proofErr w:type="spellEnd"/>
-      <w:r>
-        <w:rPr>
-          <w:rFonts w:ascii="Calibri" w:eastAsia="Times New Roman" w:hAnsi="Calibri" w:cs="Calibri"/>
-          <w:color w:val="000000"/>
-          <w:sz w:val="24"/>
-          <w:szCs w:val="24"/>
-        </w:rPr>
-        <w:t>, Benjamin Brown,</w:t>
+        <w:t>Arian Amiri, Benjamin Brown,</w:t>
       </w:r>
       <w:r>
         <w:rPr>
@@ -89,25 +69,14 @@
         </w:rPr>
         <w:t xml:space="preserve"> </w:t>
       </w:r>
-      <w:proofErr w:type="spellStart"/>
-      <w:r>
-        <w:rPr>
-          <w:rFonts w:ascii="Calibri" w:eastAsia="Times New Roman" w:hAnsi="Calibri" w:cs="Calibri"/>
-          <w:color w:val="000000"/>
-          <w:sz w:val="24"/>
-          <w:szCs w:val="24"/>
-        </w:rPr>
-        <w:t>Zhiheng</w:t>
-      </w:r>
-      <w:proofErr w:type="spellEnd"/>
-      <w:r>
-        <w:rPr>
-          <w:rFonts w:ascii="Calibri" w:eastAsia="Times New Roman" w:hAnsi="Calibri" w:cs="Calibri"/>
-          <w:color w:val="000000"/>
-          <w:sz w:val="24"/>
-          <w:szCs w:val="24"/>
-        </w:rPr>
-        <w:t xml:space="preserve"> Liu</w:t>
+      <w:r>
+        <w:rPr>
+          <w:rFonts w:ascii="Calibri" w:eastAsia="Times New Roman" w:hAnsi="Calibri" w:cs="Calibri"/>
+          <w:color w:val="000000"/>
+          <w:sz w:val="24"/>
+          <w:szCs w:val="24"/>
+        </w:rPr>
+        <w:t>Zhiheng Liu</w:t>
       </w:r>
       <w:r>
         <w:rPr>
@@ -118,8 +87,6 @@
         </w:rPr>
         <w:t xml:space="preserve"> / Kevin.</w:t>
       </w:r>
-      <w:bookmarkStart w:id="0" w:name="_GoBack"/>
-      <w:bookmarkEnd w:id="0"/>
     </w:p>
     <w:p>
       <w:pPr>
@@ -137,125 +104,14 @@
           <w:szCs w:val="24"/>
         </w:rPr>
       </w:pPr>
-      <w:proofErr w:type="spellStart"/>
-      <w:r>
-        <w:rPr>
-          <w:rFonts w:ascii="Calibri" w:eastAsia="Times New Roman" w:hAnsi="Calibri" w:cs="Calibri"/>
-          <w:color w:val="000000"/>
-          <w:sz w:val="24"/>
-          <w:szCs w:val="24"/>
-        </w:rPr>
-        <w:t>Arshia</w:t>
-      </w:r>
-      <w:proofErr w:type="spellEnd"/>
-      <w:r>
-        <w:rPr>
-          <w:rFonts w:ascii="Calibri" w:eastAsia="Times New Roman" w:hAnsi="Calibri" w:cs="Calibri"/>
-          <w:color w:val="000000"/>
-          <w:sz w:val="24"/>
-          <w:szCs w:val="24"/>
-        </w:rPr>
-        <w:t xml:space="preserve"> </w:t>
-      </w:r>
-      <w:proofErr w:type="spellStart"/>
-      <w:r>
-        <w:rPr>
-          <w:rFonts w:ascii="Calibri" w:eastAsia="Times New Roman" w:hAnsi="Calibri" w:cs="Calibri"/>
-          <w:color w:val="000000"/>
-          <w:sz w:val="24"/>
-          <w:szCs w:val="24"/>
-        </w:rPr>
-        <w:t>Barootkoob</w:t>
-      </w:r>
-      <w:proofErr w:type="spellEnd"/>
-      <w:r>
-        <w:rPr>
-          <w:rFonts w:ascii="Calibri" w:eastAsia="Times New Roman" w:hAnsi="Calibri" w:cs="Calibri"/>
-          <w:color w:val="000000"/>
-          <w:sz w:val="24"/>
-          <w:szCs w:val="24"/>
-        </w:rPr>
-        <w:t xml:space="preserve"> </w:t>
-      </w:r>
-      <w:proofErr w:type="spellStart"/>
-      <w:r>
-        <w:rPr>
-          <w:rFonts w:ascii="Calibri" w:eastAsia="Times New Roman" w:hAnsi="Calibri" w:cs="Calibri"/>
-          <w:color w:val="000000"/>
-          <w:sz w:val="24"/>
-          <w:szCs w:val="24"/>
-        </w:rPr>
-        <w:t>Dezfooli</w:t>
-      </w:r>
-      <w:proofErr w:type="spellEnd"/>
-      <w:r>
-        <w:rPr>
-          <w:rFonts w:ascii="Calibri" w:eastAsia="Times New Roman" w:hAnsi="Calibri" w:cs="Calibri"/>
-          <w:color w:val="000000"/>
-          <w:sz w:val="24"/>
-          <w:szCs w:val="24"/>
-        </w:rPr>
-        <w:t xml:space="preserve">, </w:t>
-      </w:r>
-      <w:proofErr w:type="spellStart"/>
-      <w:r>
-        <w:rPr>
-          <w:rFonts w:ascii="Calibri" w:eastAsia="Times New Roman" w:hAnsi="Calibri" w:cs="Calibri"/>
-          <w:color w:val="000000"/>
-          <w:sz w:val="24"/>
-          <w:szCs w:val="24"/>
-        </w:rPr>
-        <w:t>Dipak</w:t>
-      </w:r>
-      <w:proofErr w:type="spellEnd"/>
-      <w:r>
-        <w:rPr>
-          <w:rFonts w:ascii="Calibri" w:eastAsia="Times New Roman" w:hAnsi="Calibri" w:cs="Calibri"/>
-          <w:color w:val="000000"/>
-          <w:sz w:val="24"/>
-          <w:szCs w:val="24"/>
-        </w:rPr>
-        <w:t xml:space="preserve"> Prasad </w:t>
-      </w:r>
-      <w:proofErr w:type="spellStart"/>
-      <w:r>
-        <w:rPr>
-          <w:rFonts w:ascii="Calibri" w:eastAsia="Times New Roman" w:hAnsi="Calibri" w:cs="Calibri"/>
-          <w:color w:val="000000"/>
-          <w:sz w:val="24"/>
-          <w:szCs w:val="24"/>
-        </w:rPr>
-        <w:t>Kushwaha</w:t>
-      </w:r>
-      <w:proofErr w:type="spellEnd"/>
-      <w:r>
-        <w:rPr>
-          <w:rFonts w:ascii="Calibri" w:eastAsia="Times New Roman" w:hAnsi="Calibri" w:cs="Calibri"/>
-          <w:color w:val="000000"/>
-          <w:sz w:val="24"/>
-          <w:szCs w:val="24"/>
-        </w:rPr>
-        <w:t xml:space="preserve">, </w:t>
-      </w:r>
-      <w:proofErr w:type="spellStart"/>
-      <w:r>
-        <w:rPr>
-          <w:rFonts w:ascii="Calibri" w:eastAsia="Times New Roman" w:hAnsi="Calibri" w:cs="Calibri"/>
-          <w:color w:val="000000"/>
-          <w:sz w:val="24"/>
-          <w:szCs w:val="24"/>
-        </w:rPr>
-        <w:t>Aayush</w:t>
-      </w:r>
-      <w:proofErr w:type="spellEnd"/>
-      <w:r>
-        <w:rPr>
-          <w:rFonts w:ascii="Calibri" w:eastAsia="Times New Roman" w:hAnsi="Calibri" w:cs="Calibri"/>
-          <w:color w:val="000000"/>
-          <w:sz w:val="24"/>
-          <w:szCs w:val="24"/>
-        </w:rPr>
-        <w:t xml:space="preserve"> Mishra.</w:t>
+      <w:r>
+        <w:rPr>
+          <w:rFonts w:ascii="Calibri" w:eastAsia="Times New Roman" w:hAnsi="Calibri" w:cs="Calibri"/>
+          <w:color w:val="000000"/>
+          <w:sz w:val="24"/>
+          <w:szCs w:val="24"/>
+        </w:rPr>
+        <w:t>Arshia Barootkoob Dezfooli, Dipak Prasad Kushwaha, Aayush Mishra.</w:t>
       </w:r>
     </w:p>
     <w:p>
@@ -281,87 +137,7 @@
           <w:sz w:val="24"/>
           <w:szCs w:val="24"/>
         </w:rPr>
-        <w:t xml:space="preserve">Chloe </w:t>
-      </w:r>
-      <w:proofErr w:type="spellStart"/>
-      <w:r>
-        <w:rPr>
-          <w:rFonts w:ascii="Calibri" w:eastAsia="Times New Roman" w:hAnsi="Calibri" w:cs="Calibri"/>
-          <w:color w:val="000000"/>
-          <w:sz w:val="24"/>
-          <w:szCs w:val="24"/>
-        </w:rPr>
-        <w:t>Quijano</w:t>
-      </w:r>
-      <w:proofErr w:type="spellEnd"/>
-      <w:r>
-        <w:rPr>
-          <w:rFonts w:ascii="Calibri" w:eastAsia="Times New Roman" w:hAnsi="Calibri" w:cs="Calibri"/>
-          <w:color w:val="000000"/>
-          <w:sz w:val="24"/>
-          <w:szCs w:val="24"/>
-        </w:rPr>
-        <w:t xml:space="preserve">, </w:t>
-      </w:r>
-      <w:proofErr w:type="spellStart"/>
-      <w:r>
-        <w:rPr>
-          <w:rFonts w:ascii="Calibri" w:eastAsia="Times New Roman" w:hAnsi="Calibri" w:cs="Calibri"/>
-          <w:color w:val="000000"/>
-          <w:sz w:val="24"/>
-          <w:szCs w:val="24"/>
-        </w:rPr>
-        <w:t>Ibeh</w:t>
-      </w:r>
-      <w:proofErr w:type="spellEnd"/>
-      <w:r>
-        <w:rPr>
-          <w:rFonts w:ascii="Calibri" w:eastAsia="Times New Roman" w:hAnsi="Calibri" w:cs="Calibri"/>
-          <w:color w:val="000000"/>
-          <w:sz w:val="24"/>
-          <w:szCs w:val="24"/>
-        </w:rPr>
-        <w:t xml:space="preserve"> Mary-Anne, </w:t>
-      </w:r>
-      <w:proofErr w:type="spellStart"/>
-      <w:r>
-        <w:rPr>
-          <w:rFonts w:ascii="Calibri" w:eastAsia="Times New Roman" w:hAnsi="Calibri" w:cs="Calibri"/>
-          <w:color w:val="000000"/>
-          <w:sz w:val="24"/>
-          <w:szCs w:val="24"/>
-        </w:rPr>
-        <w:t>Fahima</w:t>
-      </w:r>
-      <w:proofErr w:type="spellEnd"/>
-      <w:r>
-        <w:rPr>
-          <w:rFonts w:ascii="Calibri" w:eastAsia="Times New Roman" w:hAnsi="Calibri" w:cs="Calibri"/>
-          <w:color w:val="000000"/>
-          <w:sz w:val="24"/>
-          <w:szCs w:val="24"/>
-        </w:rPr>
-        <w:t xml:space="preserve"> </w:t>
-      </w:r>
-      <w:proofErr w:type="spellStart"/>
-      <w:r>
-        <w:rPr>
-          <w:rFonts w:ascii="Calibri" w:eastAsia="Times New Roman" w:hAnsi="Calibri" w:cs="Calibri"/>
-          <w:color w:val="000000"/>
-          <w:sz w:val="24"/>
-          <w:szCs w:val="24"/>
-        </w:rPr>
-        <w:t>Nawshin</w:t>
-      </w:r>
-      <w:proofErr w:type="spellEnd"/>
-      <w:r>
-        <w:rPr>
-          <w:rFonts w:ascii="Calibri" w:eastAsia="Times New Roman" w:hAnsi="Calibri" w:cs="Calibri"/>
-          <w:color w:val="000000"/>
-          <w:sz w:val="24"/>
-          <w:szCs w:val="24"/>
-        </w:rPr>
-        <w:t>.</w:t>
+        <w:t>Chloe Quijano, Ibeh Mary-Anne, Fahima Nawshin.</w:t>
       </w:r>
     </w:p>
     <w:p>
@@ -387,39 +163,8 @@
           <w:sz w:val="24"/>
           <w:szCs w:val="24"/>
         </w:rPr>
-        <w:t xml:space="preserve">Paschal </w:t>
-      </w:r>
-      <w:proofErr w:type="spellStart"/>
-      <w:r>
-        <w:rPr>
-          <w:rFonts w:ascii="Calibri" w:eastAsia="Times New Roman" w:hAnsi="Calibri" w:cs="Calibri"/>
-          <w:color w:val="000000"/>
-          <w:sz w:val="24"/>
-          <w:szCs w:val="24"/>
-        </w:rPr>
-        <w:t>Chidiutor</w:t>
-      </w:r>
-      <w:proofErr w:type="spellEnd"/>
-      <w:r>
-        <w:rPr>
-          <w:rFonts w:ascii="Calibri" w:eastAsia="Times New Roman" w:hAnsi="Calibri" w:cs="Calibri"/>
-          <w:color w:val="000000"/>
-          <w:sz w:val="24"/>
-          <w:szCs w:val="24"/>
-        </w:rPr>
-        <w:t xml:space="preserve"> </w:t>
-      </w:r>
-      <w:proofErr w:type="spellStart"/>
-      <w:r>
-        <w:rPr>
-          <w:rFonts w:ascii="Calibri" w:eastAsia="Times New Roman" w:hAnsi="Calibri" w:cs="Calibri"/>
-          <w:color w:val="000000"/>
-          <w:sz w:val="24"/>
-          <w:szCs w:val="24"/>
-        </w:rPr>
-        <w:t>Ibeh</w:t>
-      </w:r>
-      <w:proofErr w:type="spellEnd"/>
+        <w:t>Paschal Chidiutor Ibeh</w:t>
+      </w:r>
       <w:r>
         <w:rPr>
           <w:rFonts w:ascii="Calibri" w:eastAsia="Times New Roman" w:hAnsi="Calibri" w:cs="Calibri"/>
@@ -429,37 +174,15 @@
         </w:rPr>
         <w:t xml:space="preserve">, </w:t>
       </w:r>
-      <w:proofErr w:type="spellStart"/>
-      <w:r>
-        <w:rPr>
-          <w:rFonts w:ascii="Calibri" w:eastAsia="Times New Roman" w:hAnsi="Calibri" w:cs="Calibri"/>
-          <w:color w:val="000000"/>
-          <w:sz w:val="24"/>
-          <w:szCs w:val="24"/>
-        </w:rPr>
-        <w:t>Oluwadamilola</w:t>
-      </w:r>
-      <w:proofErr w:type="spellEnd"/>
-      <w:r>
-        <w:rPr>
-          <w:rFonts w:ascii="Calibri" w:eastAsia="Times New Roman" w:hAnsi="Calibri" w:cs="Calibri"/>
-          <w:color w:val="000000"/>
-          <w:sz w:val="24"/>
-          <w:szCs w:val="24"/>
-        </w:rPr>
-        <w:t xml:space="preserve"> </w:t>
-      </w:r>
-      <w:proofErr w:type="spellStart"/>
-      <w:r>
-        <w:rPr>
-          <w:rFonts w:ascii="Calibri" w:eastAsia="Times New Roman" w:hAnsi="Calibri" w:cs="Calibri"/>
-          <w:color w:val="000000"/>
-          <w:sz w:val="24"/>
-          <w:szCs w:val="24"/>
-        </w:rPr>
-        <w:t>Ogundipe</w:t>
-      </w:r>
-      <w:proofErr w:type="spellEnd"/>
+      <w:r>
+        <w:rPr>
+          <w:rFonts w:ascii="Calibri" w:eastAsia="Times New Roman" w:hAnsi="Calibri" w:cs="Calibri"/>
+          <w:color w:val="000000"/>
+          <w:sz w:val="24"/>
+          <w:szCs w:val="24"/>
+        </w:rPr>
+        <w:t>Oluwadamilola Ogundipe</w:t>
+      </w:r>
       <w:r>
         <w:rPr>
           <w:rFonts w:ascii="Calibri" w:eastAsia="Times New Roman" w:hAnsi="Calibri" w:cs="Calibri"/>
@@ -469,25 +192,14 @@
         </w:rPr>
         <w:t xml:space="preserve">, </w:t>
       </w:r>
-      <w:proofErr w:type="spellStart"/>
-      <w:r>
-        <w:rPr>
-          <w:rFonts w:ascii="Calibri" w:eastAsia="Times New Roman" w:hAnsi="Calibri" w:cs="Calibri"/>
-          <w:color w:val="000000"/>
-          <w:sz w:val="24"/>
-          <w:szCs w:val="24"/>
-        </w:rPr>
-        <w:t>Abdulrahman</w:t>
-      </w:r>
-      <w:proofErr w:type="spellEnd"/>
-      <w:r>
-        <w:rPr>
-          <w:rFonts w:ascii="Calibri" w:eastAsia="Times New Roman" w:hAnsi="Calibri" w:cs="Calibri"/>
-          <w:color w:val="000000"/>
-          <w:sz w:val="24"/>
-          <w:szCs w:val="24"/>
-        </w:rPr>
-        <w:t xml:space="preserve"> Hamid</w:t>
+      <w:r>
+        <w:rPr>
+          <w:rFonts w:ascii="Calibri" w:eastAsia="Times New Roman" w:hAnsi="Calibri" w:cs="Calibri"/>
+          <w:color w:val="000000"/>
+          <w:sz w:val="24"/>
+          <w:szCs w:val="24"/>
+        </w:rPr>
+        <w:t>Abdulrahman Hamid</w:t>
       </w:r>
       <w:r>
         <w:rPr>
@@ -515,57 +227,24 @@
           <w:szCs w:val="24"/>
         </w:rPr>
       </w:pPr>
-      <w:proofErr w:type="spellStart"/>
-      <w:r>
-        <w:rPr>
-          <w:rFonts w:ascii="Calibri" w:eastAsia="Times New Roman" w:hAnsi="Calibri" w:cs="Calibri"/>
-          <w:color w:val="000000"/>
-          <w:sz w:val="24"/>
-          <w:szCs w:val="24"/>
-        </w:rPr>
-        <w:t>Masuma</w:t>
-      </w:r>
-      <w:proofErr w:type="spellEnd"/>
-      <w:r>
-        <w:rPr>
-          <w:rFonts w:ascii="Calibri" w:eastAsia="Times New Roman" w:hAnsi="Calibri" w:cs="Calibri"/>
-          <w:color w:val="000000"/>
-          <w:sz w:val="24"/>
-          <w:szCs w:val="24"/>
-        </w:rPr>
-        <w:t xml:space="preserve"> Begum, </w:t>
-      </w:r>
-      <w:proofErr w:type="spellStart"/>
-      <w:r>
-        <w:rPr>
-          <w:rFonts w:ascii="Calibri" w:eastAsia="Times New Roman" w:hAnsi="Calibri" w:cs="Calibri"/>
-          <w:color w:val="000000"/>
-          <w:sz w:val="24"/>
-          <w:szCs w:val="24"/>
-        </w:rPr>
-        <w:t>Ishika</w:t>
-      </w:r>
-      <w:proofErr w:type="spellEnd"/>
-      <w:r>
-        <w:rPr>
-          <w:rFonts w:ascii="Calibri" w:eastAsia="Times New Roman" w:hAnsi="Calibri" w:cs="Calibri"/>
-          <w:color w:val="000000"/>
-          <w:sz w:val="24"/>
-          <w:szCs w:val="24"/>
-        </w:rPr>
-        <w:t xml:space="preserve"> </w:t>
-      </w:r>
-      <w:proofErr w:type="spellStart"/>
-      <w:r>
-        <w:rPr>
-          <w:rFonts w:ascii="Calibri" w:eastAsia="Times New Roman" w:hAnsi="Calibri" w:cs="Calibri"/>
-          <w:color w:val="000000"/>
-          <w:sz w:val="24"/>
-          <w:szCs w:val="24"/>
-        </w:rPr>
-        <w:t>Munjal</w:t>
-      </w:r>
-      <w:proofErr w:type="spellEnd"/>
+      <w:r>
+        <w:rPr>
+          <w:rFonts w:ascii="Calibri" w:eastAsia="Times New Roman" w:hAnsi="Calibri" w:cs="Calibri"/>
+          <w:color w:val="000000"/>
+          <w:sz w:val="24"/>
+          <w:szCs w:val="24"/>
+        </w:rPr>
+        <w:t xml:space="preserve">Masuma Begum, </w:t>
+      </w:r>
+      <w:r>
+        <w:rPr>
+          <w:rFonts w:ascii="Calibri" w:eastAsia="Times New Roman" w:hAnsi="Calibri" w:cs="Calibri"/>
+          <w:color w:val="000000"/>
+          <w:sz w:val="24"/>
+          <w:szCs w:val="24"/>
+        </w:rPr>
+        <w:t>Ishika Munjal</w:t>
+      </w:r>
       <w:r>
         <w:rPr>
           <w:rFonts w:ascii="Calibri" w:eastAsia="Times New Roman" w:hAnsi="Calibri" w:cs="Calibri"/>
@@ -582,27 +261,7 @@
           <w:sz w:val="24"/>
           <w:szCs w:val="24"/>
         </w:rPr>
-        <w:t xml:space="preserve"> </w:t>
-      </w:r>
-      <w:proofErr w:type="spellStart"/>
-      <w:r>
-        <w:rPr>
-          <w:rFonts w:ascii="Calibri" w:eastAsia="Times New Roman" w:hAnsi="Calibri" w:cs="Calibri"/>
-          <w:color w:val="000000"/>
-          <w:sz w:val="24"/>
-          <w:szCs w:val="24"/>
-        </w:rPr>
-        <w:t>Khushi</w:t>
-      </w:r>
-      <w:proofErr w:type="spellEnd"/>
-      <w:r>
-        <w:rPr>
-          <w:rFonts w:ascii="Calibri" w:eastAsia="Times New Roman" w:hAnsi="Calibri" w:cs="Calibri"/>
-          <w:color w:val="000000"/>
-          <w:sz w:val="24"/>
-          <w:szCs w:val="24"/>
-        </w:rPr>
-        <w:t xml:space="preserve"> Singh.</w:t>
+        <w:t xml:space="preserve"> Khushi Singh.</w:t>
       </w:r>
     </w:p>
     <w:p>
@@ -756,7 +415,52 @@
           <w:sz w:val="24"/>
           <w:szCs w:val="24"/>
         </w:rPr>
-        <w:t>.</w:t>
+        <w:t>Clifton Villous, Ka</w:t>
+      </w:r>
+      <w:r>
+        <w:rPr>
+          <w:rFonts w:ascii="Calibri" w:eastAsia="Times New Roman" w:hAnsi="Calibri" w:cs="Calibri"/>
+          <w:color w:val="000000"/>
+          <w:sz w:val="24"/>
+          <w:szCs w:val="24"/>
+        </w:rPr>
+        <w:t>u</w:t>
+      </w:r>
+      <w:r>
+        <w:rPr>
+          <w:rFonts w:ascii="Calibri" w:eastAsia="Times New Roman" w:hAnsi="Calibri" w:cs="Calibri"/>
+          <w:color w:val="000000"/>
+          <w:sz w:val="24"/>
+          <w:szCs w:val="24"/>
+        </w:rPr>
+        <w:t>stuv Pokharel,</w:t>
+      </w:r>
+      <w:r>
+        <w:rPr>
+          <w:rFonts w:ascii="Calibri" w:eastAsia="Times New Roman" w:hAnsi="Calibri" w:cs="Calibri"/>
+          <w:color w:val="000000"/>
+          <w:sz w:val="24"/>
+          <w:szCs w:val="24"/>
+        </w:rPr>
+        <w:t xml:space="preserve"> Md</w:t>
+      </w:r>
+      <w:r>
+        <w:rPr>
+          <w:rFonts w:ascii="Calibri" w:eastAsia="Times New Roman" w:hAnsi="Calibri" w:cs="Calibri"/>
+          <w:color w:val="000000"/>
+          <w:sz w:val="24"/>
+          <w:szCs w:val="24"/>
+        </w:rPr>
+        <w:t xml:space="preserve"> Na</w:t>
+      </w:r>
+      <w:r>
+        <w:rPr>
+          <w:rFonts w:ascii="Calibri" w:eastAsia="Times New Roman" w:hAnsi="Calibri" w:cs="Calibri"/>
+          <w:color w:val="000000"/>
+          <w:sz w:val="24"/>
+          <w:szCs w:val="24"/>
+        </w:rPr>
+        <w:t>zmum Hasan Nafees.</w:t>
       </w:r>
     </w:p>
     <w:p>
@@ -808,59 +512,17 @@
           <w:sz w:val="24"/>
           <w:szCs w:val="24"/>
         </w:rPr>
-        <w:t xml:space="preserve">Arvin Armand, Arvin </w:t>
-      </w:r>
-      <w:proofErr w:type="spellStart"/>
-      <w:r>
-        <w:rPr>
-          <w:rFonts w:ascii="Calibri" w:eastAsia="Times New Roman" w:hAnsi="Calibri" w:cs="Calibri"/>
-          <w:color w:val="000000"/>
-          <w:sz w:val="24"/>
-          <w:szCs w:val="24"/>
-        </w:rPr>
-        <w:t>Salehi</w:t>
-      </w:r>
-      <w:proofErr w:type="spellEnd"/>
-      <w:r>
-        <w:rPr>
-          <w:rFonts w:ascii="Calibri" w:eastAsia="Times New Roman" w:hAnsi="Calibri" w:cs="Calibri"/>
-          <w:color w:val="000000"/>
-          <w:sz w:val="24"/>
-          <w:szCs w:val="24"/>
-        </w:rPr>
-        <w:t xml:space="preserve">, </w:t>
-      </w:r>
-      <w:proofErr w:type="spellStart"/>
-      <w:r>
-        <w:rPr>
-          <w:rFonts w:ascii="Calibri" w:eastAsia="Times New Roman" w:hAnsi="Calibri" w:cs="Calibri"/>
-          <w:color w:val="000000"/>
-          <w:sz w:val="24"/>
-          <w:szCs w:val="24"/>
-        </w:rPr>
-        <w:t>Mahtab</w:t>
-      </w:r>
-      <w:proofErr w:type="spellEnd"/>
-      <w:r>
-        <w:rPr>
-          <w:rFonts w:ascii="Calibri" w:eastAsia="Times New Roman" w:hAnsi="Calibri" w:cs="Calibri"/>
-          <w:color w:val="000000"/>
-          <w:sz w:val="24"/>
-          <w:szCs w:val="24"/>
-        </w:rPr>
-        <w:t xml:space="preserve"> </w:t>
-      </w:r>
-      <w:proofErr w:type="spellStart"/>
-      <w:r>
-        <w:rPr>
-          <w:rFonts w:ascii="Calibri" w:eastAsia="Times New Roman" w:hAnsi="Calibri" w:cs="Calibri"/>
-          <w:color w:val="000000"/>
-          <w:sz w:val="24"/>
-          <w:szCs w:val="24"/>
-        </w:rPr>
-        <w:t>Askarzadeh</w:t>
-      </w:r>
-      <w:proofErr w:type="spellEnd"/>
+        <w:t>Arvin Armand, Arvin Salehi</w:t>
+      </w:r>
+      <w:r>
+        <w:rPr>
+          <w:rFonts w:ascii="Calibri" w:eastAsia="Times New Roman" w:hAnsi="Calibri" w:cs="Calibri"/>
+          <w:color w:val="000000"/>
+          <w:sz w:val="24"/>
+          <w:szCs w:val="24"/>
+        </w:rPr>
+        <w:t>, Mahtab Askarzadeh</w:t>
+      </w:r>
       <w:r>
         <w:rPr>
           <w:rFonts w:ascii="Calibri" w:eastAsia="Times New Roman" w:hAnsi="Calibri" w:cs="Calibri"/>
@@ -883,7 +545,7 @@
 </file>
 
 <file path=word/numbering.xml><?xml version="1.0" encoding="utf-8"?>
-<w:numbering xmlns:wpc="http://schemas.microsoft.com/office/word/2010/wordprocessingCanvas" xmlns:cx="http://schemas.microsoft.com/office/drawing/2014/chartex" xmlns:cx1="http://schemas.microsoft.com/office/drawing/2015/9/8/chartex" xmlns:mc="http://schemas.openxmlformats.org/markup-compatibility/2006" xmlns:o="urn:schemas-microsoft-com:office:office" xmlns:r="http://schemas.openxmlformats.org/officeDocument/2006/relationships" xmlns:m="http://schemas.openxmlformats.org/officeDocument/2006/math" xmlns:v="urn:schemas-microsoft-com:vml" xmlns:wp14="http://schemas.microsoft.com/office/word/2010/wordprocessingDrawing" xmlns:wp="http://schemas.openxmlformats.org/drawingml/2006/wordprocessingDrawing" xmlns:w10="urn:schemas-microsoft-com:office:word" xmlns:w="http://schemas.openxmlformats.org/wordprocessingml/2006/main" xmlns:w14="http://schemas.microsoft.com/office/word/2010/wordml" xmlns:w15="http://schemas.microsoft.com/office/word/2012/wordml" xmlns:w16se="http://schemas.microsoft.com/office/word/2015/wordml/symex" xmlns:wpg="http://schemas.microsoft.com/office/word/2010/wordprocessingGroup" xmlns:wpi="http://schemas.microsoft.com/office/word/2010/wordprocessingInk" xmlns:wne="http://schemas.microsoft.com/office/word/2006/wordml" xmlns:wps="http://schemas.microsoft.com/office/word/2010/wordprocessingShape" mc:Ignorable="w14 w15 w16se wp14">
+<w:numbering xmlns:wpc="http://schemas.microsoft.com/office/word/2010/wordprocessingCanvas" xmlns:cx="http://schemas.microsoft.com/office/drawing/2014/chartex" xmlns:cx1="http://schemas.microsoft.com/office/drawing/2015/9/8/chartex" xmlns:cx2="http://schemas.microsoft.com/office/drawing/2015/10/21/chartex" xmlns:cx3="http://schemas.microsoft.com/office/drawing/2016/5/9/chartex" xmlns:cx4="http://schemas.microsoft.com/office/drawing/2016/5/10/chartex" xmlns:cx5="http://schemas.microsoft.com/office/drawing/2016/5/11/chartex" xmlns:cx6="http://schemas.microsoft.com/office/drawing/2016/5/12/chartex" xmlns:cx7="http://schemas.microsoft.com/office/drawing/2016/5/13/chartex" xmlns:cx8="http://schemas.microsoft.com/office/drawing/2016/5/14/chartex" xmlns:mc="http://schemas.openxmlformats.org/markup-compatibility/2006" xmlns:aink="http://schemas.microsoft.com/office/drawing/2016/ink" xmlns:am3d="http://schemas.microsoft.com/office/drawing/2017/model3d" xmlns:o="urn:schemas-microsoft-com:office:office" xmlns:oel="http://schemas.microsoft.com/office/2019/extlst" xmlns:r="http://schemas.openxmlformats.org/officeDocument/2006/relationships" xmlns:m="http://schemas.openxmlformats.org/officeDocument/2006/math" xmlns:v="urn:schemas-microsoft-com:vml" xmlns:wp14="http://schemas.microsoft.com/office/word/2010/wordprocessingDrawing" xmlns:wp="http://schemas.openxmlformats.org/drawingml/2006/wordprocessingDrawing" xmlns:w10="urn:schemas-microsoft-com:office:word" xmlns:w="http://schemas.openxmlformats.org/wordprocessingml/2006/main" xmlns:w14="http://schemas.microsoft.com/office/word/2010/wordml" xmlns:w15="http://schemas.microsoft.com/office/word/2012/wordml" xmlns:w16cex="http://schemas.microsoft.com/office/word/2018/wordml/cex" xmlns:w16cid="http://schemas.microsoft.com/office/word/2016/wordml/cid" xmlns:w16="http://schemas.microsoft.com/office/word/2018/wordml" xmlns:w16sdtdh="http://schemas.microsoft.com/office/word/2020/wordml/sdtdatahash" xmlns:w16se="http://schemas.microsoft.com/office/word/2015/wordml/symex" xmlns:wpg="http://schemas.microsoft.com/office/word/2010/wordprocessingGroup" xmlns:wpi="http://schemas.microsoft.com/office/word/2010/wordprocessingInk" xmlns:wne="http://schemas.microsoft.com/office/word/2006/wordml" xmlns:wps="http://schemas.microsoft.com/office/word/2010/wordprocessingShape" mc:Ignorable="w14 w15 w16se w16cid w16 w16cex w16sdtdh wp14">
   <w:abstractNum w:abstractNumId="0" w15:restartNumberingAfterBreak="0">
     <w:nsid w:val="075D36AB"/>
     <w:multiLevelType w:val="hybridMultilevel"/>
@@ -1240,23 +902,23 @@
       </w:pPr>
     </w:lvl>
   </w:abstractNum>
-  <w:num w:numId="1">
+  <w:num w:numId="1" w16cid:durableId="311451589">
     <w:abstractNumId w:val="3"/>
   </w:num>
-  <w:num w:numId="2">
+  <w:num w:numId="2" w16cid:durableId="2124880921">
     <w:abstractNumId w:val="0"/>
   </w:num>
-  <w:num w:numId="3">
+  <w:num w:numId="3" w16cid:durableId="1764912847">
     <w:abstractNumId w:val="2"/>
   </w:num>
-  <w:num w:numId="4">
+  <w:num w:numId="4" w16cid:durableId="730425052">
     <w:abstractNumId w:val="1"/>
   </w:num>
 </w:numbering>
 </file>
 
 <file path=word/styles.xml><?xml version="1.0" encoding="utf-8"?>
-<w:styles xmlns:mc="http://schemas.openxmlformats.org/markup-compatibility/2006" xmlns:r="http://schemas.openxmlformats.org/officeDocument/2006/relationships" xmlns:w="http://schemas.openxmlformats.org/wordprocessingml/2006/main" xmlns:w14="http://schemas.microsoft.com/office/word/2010/wordml" xmlns:w15="http://schemas.microsoft.com/office/word/2012/wordml" xmlns:w16se="http://schemas.microsoft.com/office/word/2015/wordml/symex" mc:Ignorable="w14 w15 w16se">
+<w:styles xmlns:mc="http://schemas.openxmlformats.org/markup-compatibility/2006" xmlns:r="http://schemas.openxmlformats.org/officeDocument/2006/relationships" xmlns:w="http://schemas.openxmlformats.org/wordprocessingml/2006/main" xmlns:w14="http://schemas.microsoft.com/office/word/2010/wordml" xmlns:w15="http://schemas.microsoft.com/office/word/2012/wordml" xmlns:w16cex="http://schemas.microsoft.com/office/word/2018/wordml/cex" xmlns:w16cid="http://schemas.microsoft.com/office/word/2016/wordml/cid" xmlns:w16="http://schemas.microsoft.com/office/word/2018/wordml" xmlns:w16sdtdh="http://schemas.microsoft.com/office/word/2020/wordml/sdtdatahash" xmlns:w16se="http://schemas.microsoft.com/office/word/2015/wordml/symex" mc:Ignorable="w14 w15 w16se w16cid w16 w16cex w16sdtdh">
   <w:docDefaults>
     <w:rPrDefault>
       <w:rPr>
@@ -1272,7 +934,7 @@
       </w:pPr>
     </w:pPrDefault>
   </w:docDefaults>
-  <w:latentStyles w:defLockedState="0" w:defUIPriority="99" w:defSemiHidden="0" w:defUnhideWhenUsed="0" w:defQFormat="0" w:count="371">
+  <w:latentStyles w:defLockedState="0" w:defUIPriority="99" w:defSemiHidden="0" w:defUnhideWhenUsed="0" w:defQFormat="0" w:count="376">
     <w:lsdException w:name="Normal" w:uiPriority="0" w:qFormat="1"/>
     <w:lsdException w:name="heading 1" w:uiPriority="9" w:qFormat="1"/>
     <w:lsdException w:name="heading 2" w:semiHidden="1" w:uiPriority="9" w:unhideWhenUsed="1" w:qFormat="1"/>
@@ -1378,7 +1040,6 @@
     <w:lsdException w:name="HTML Sample" w:semiHidden="1" w:unhideWhenUsed="1"/>
     <w:lsdException w:name="HTML Typewriter" w:semiHidden="1" w:unhideWhenUsed="1"/>
     <w:lsdException w:name="HTML Variable" w:semiHidden="1" w:unhideWhenUsed="1"/>
-    <w:lsdException w:name="Normal Table" w:semiHidden="1" w:unhideWhenUsed="1"/>
     <w:lsdException w:name="annotation subject" w:semiHidden="1" w:unhideWhenUsed="1"/>
     <w:lsdException w:name="No List" w:semiHidden="1" w:unhideWhenUsed="1"/>
     <w:lsdException w:name="Outline List 1" w:semiHidden="1" w:unhideWhenUsed="1"/>
@@ -1421,11 +1082,8 @@
     <w:lsdException w:name="Table Contemporary" w:semiHidden="1" w:unhideWhenUsed="1"/>
     <w:lsdException w:name="Table Elegant" w:semiHidden="1" w:unhideWhenUsed="1"/>
     <w:lsdException w:name="Table Professional" w:semiHidden="1" w:unhideWhenUsed="1"/>
-    <w:lsdException w:name="Table Subtle 1" w:semiHidden="1" w:unhideWhenUsed="1"/>
     <w:lsdException w:name="Table Subtle 2" w:semiHidden="1" w:unhideWhenUsed="1"/>
     <w:lsdException w:name="Table Web 1" w:semiHidden="1" w:unhideWhenUsed="1"/>
-    <w:lsdException w:name="Table Web 2" w:semiHidden="1" w:unhideWhenUsed="1"/>
-    <w:lsdException w:name="Table Web 3" w:semiHidden="1" w:unhideWhenUsed="1"/>
     <w:lsdException w:name="Balloon Text" w:semiHidden="1" w:unhideWhenUsed="1"/>
     <w:lsdException w:name="Table Grid" w:uiPriority="39"/>
     <w:lsdException w:name="Table Theme" w:semiHidden="1" w:unhideWhenUsed="1"/>
@@ -1644,6 +1302,11 @@
     <w:lsdException w:name="List Table 5 Dark Accent 6" w:uiPriority="50"/>
     <w:lsdException w:name="List Table 6 Colorful Accent 6" w:uiPriority="51"/>
     <w:lsdException w:name="List Table 7 Colorful Accent 6" w:uiPriority="52"/>
+    <w:lsdException w:name="Mention" w:semiHidden="1" w:unhideWhenUsed="1"/>
+    <w:lsdException w:name="Smart Hyperlink" w:semiHidden="1" w:unhideWhenUsed="1"/>
+    <w:lsdException w:name="Hashtag" w:semiHidden="1" w:unhideWhenUsed="1"/>
+    <w:lsdException w:name="Unresolved Mention" w:semiHidden="1" w:unhideWhenUsed="1"/>
+    <w:lsdException w:name="Smart Link" w:semiHidden="1" w:unhideWhenUsed="1"/>
   </w:latentStyles>
   <w:style w:type="paragraph" w:default="1" w:styleId="Normal">
     <w:name w:val="Normal"/>

</xml_diff>

<commit_message>
Updated C/C++ language standard notes for week13 of sep101.
</commit_message>
<xml_diff>
--- a/sep101/Assignments/Assignment2/Assignment2_Groups.docx
+++ b/sep101/Assignments/Assignment2/Assignment2_Groups.docx
@@ -281,7 +281,16 @@
         </w:rPr>
       </w:pPr>
       <w:r>
-        <w:t>.</w:t>
+        <w:rPr>
+          <w:rFonts w:ascii="Calibri" w:eastAsia="Times New Roman" w:hAnsi="Calibri" w:cs="Calibri"/>
+          <w:color w:val="000000"/>
+          <w:sz w:val="24"/>
+          <w:szCs w:val="24"/>
+        </w:rPr>
+        <w:t xml:space="preserve">Joe Dong, Ma </w:t>
+      </w:r>
+      <w:r>
+        <w:t>Toan Bach.</w:t>
       </w:r>
     </w:p>
     <w:p>
@@ -1040,6 +1049,7 @@
     <w:lsdException w:name="HTML Sample" w:semiHidden="1" w:unhideWhenUsed="1"/>
     <w:lsdException w:name="HTML Typewriter" w:semiHidden="1" w:unhideWhenUsed="1"/>
     <w:lsdException w:name="HTML Variable" w:semiHidden="1" w:unhideWhenUsed="1"/>
+    <w:lsdException w:name="Normal Table" w:semiHidden="1" w:unhideWhenUsed="1"/>
     <w:lsdException w:name="annotation subject" w:semiHidden="1" w:unhideWhenUsed="1"/>
     <w:lsdException w:name="No List" w:semiHidden="1" w:unhideWhenUsed="1"/>
     <w:lsdException w:name="Outline List 1" w:semiHidden="1" w:unhideWhenUsed="1"/>
@@ -1082,8 +1092,11 @@
     <w:lsdException w:name="Table Contemporary" w:semiHidden="1" w:unhideWhenUsed="1"/>
     <w:lsdException w:name="Table Elegant" w:semiHidden="1" w:unhideWhenUsed="1"/>
     <w:lsdException w:name="Table Professional" w:semiHidden="1" w:unhideWhenUsed="1"/>
+    <w:lsdException w:name="Table Subtle 1" w:semiHidden="1" w:unhideWhenUsed="1"/>
     <w:lsdException w:name="Table Subtle 2" w:semiHidden="1" w:unhideWhenUsed="1"/>
     <w:lsdException w:name="Table Web 1" w:semiHidden="1" w:unhideWhenUsed="1"/>
+    <w:lsdException w:name="Table Web 2" w:semiHidden="1" w:unhideWhenUsed="1"/>
+    <w:lsdException w:name="Table Web 3" w:semiHidden="1" w:unhideWhenUsed="1"/>
     <w:lsdException w:name="Balloon Text" w:semiHidden="1" w:unhideWhenUsed="1"/>
     <w:lsdException w:name="Table Grid" w:uiPriority="39"/>
     <w:lsdException w:name="Table Theme" w:semiHidden="1" w:unhideWhenUsed="1"/>

</xml_diff>

<commit_message>
Updated assignment 2 groups for sep101.
</commit_message>
<xml_diff>
--- a/sep101/Assignments/Assignment2/Assignment2_Groups.docx
+++ b/sep101/Assignments/Assignment2/Assignment2_Groups.docx
@@ -316,6 +316,42 @@
           <w:sz w:val="24"/>
           <w:szCs w:val="24"/>
         </w:rPr>
+        <w:t xml:space="preserve">Mohan Krishna </w:t>
+      </w:r>
+      <w:r>
+        <w:rPr>
+          <w:rFonts w:ascii="Calibri" w:eastAsia="Times New Roman" w:hAnsi="Calibri" w:cs="Calibri"/>
+          <w:color w:val="000000"/>
+          <w:sz w:val="24"/>
+          <w:szCs w:val="24"/>
+        </w:rPr>
+        <w:t>K</w:t>
+      </w:r>
+      <w:r>
+        <w:rPr>
+          <w:rFonts w:ascii="Calibri" w:eastAsia="Times New Roman" w:hAnsi="Calibri" w:cs="Calibri"/>
+          <w:color w:val="000000"/>
+          <w:sz w:val="24"/>
+          <w:szCs w:val="24"/>
+        </w:rPr>
+        <w:t>annikanti</w:t>
+      </w:r>
+      <w:r>
+        <w:rPr>
+          <w:rFonts w:ascii="Calibri" w:eastAsia="Times New Roman" w:hAnsi="Calibri" w:cs="Calibri"/>
+          <w:color w:val="000000"/>
+          <w:sz w:val="24"/>
+          <w:szCs w:val="24"/>
+        </w:rPr>
+        <w:t>, Dhruv Mann</w:t>
+      </w:r>
+      <w:r>
+        <w:rPr>
+          <w:rFonts w:ascii="Calibri" w:eastAsia="Times New Roman" w:hAnsi="Calibri" w:cs="Calibri"/>
+          <w:color w:val="000000"/>
+          <w:sz w:val="24"/>
+          <w:szCs w:val="24"/>
+        </w:rPr>
         <w:t>.</w:t>
       </w:r>
     </w:p>
@@ -362,6 +398,16 @@
           <w:lang w:val="fr-FR"/>
         </w:rPr>
       </w:pPr>
+      <w:r>
+        <w:rPr>
+          <w:rFonts w:ascii="Calibri" w:eastAsia="Times New Roman" w:hAnsi="Calibri" w:cs="Calibri"/>
+          <w:color w:val="000000"/>
+          <w:sz w:val="24"/>
+          <w:szCs w:val="24"/>
+          <w:lang w:val="fr-FR"/>
+        </w:rPr>
+        <w:t>Sara Barbosa, Abby Dalexa Yareth Fernandez Ruiz</w:t>
+      </w:r>
       <w:r>
         <w:rPr>
           <w:rFonts w:ascii="Calibri" w:eastAsia="Times New Roman" w:hAnsi="Calibri" w:cs="Calibri"/>

</xml_diff>

<commit_message>
Added preliminary discussion to assignment1 of sed500.
</commit_message>
<xml_diff>
--- a/sep101/Assignments/Assignment2/Assignment2_Groups.docx
+++ b/sep101/Assignments/Assignment2/Assignment2_Groups.docx
@@ -352,6 +352,15 @@
           <w:sz w:val="24"/>
           <w:szCs w:val="24"/>
         </w:rPr>
+        <w:t>, Jamal Nnamdi</w:t>
+      </w:r>
+      <w:r>
+        <w:rPr>
+          <w:rFonts w:ascii="Calibri" w:eastAsia="Times New Roman" w:hAnsi="Calibri" w:cs="Calibri"/>
+          <w:color w:val="000000"/>
+          <w:sz w:val="24"/>
+          <w:szCs w:val="24"/>
+        </w:rPr>
         <w:t>.</w:t>
       </w:r>
     </w:p>
@@ -378,7 +387,7 @@
           <w:sz w:val="24"/>
           <w:szCs w:val="24"/>
         </w:rPr>
-        <w:t>.</w:t>
+        <w:t>Muhammad Shariq Batavia, Fred da Silveira Pitanga Filho, Md Anuwarul Asif Khan.</w:t>
       </w:r>
     </w:p>
     <w:p>

</xml_diff>